<commit_message>
Exam reading list started. First three docs modified
</commit_message>
<xml_diff>
--- a/AsynchronousOperations/AsynchronousOperations_AnExampleOfDoubleAsynchronous_ExecutedInThreeDifferentMoments.docx
+++ b/AsynchronousOperations/AsynchronousOperations_AnExampleOfDoubleAsynchronous_ExecutedInThreeDifferentMoments.docx
@@ -1,25 +1,43 @@
 
 <file path=word/document.xml><?xml version="1.0" encoding="utf-8"?>
-<w:document xmlns:wpc="http://schemas.microsoft.com/office/word/2010/wordprocessingCanvas" xmlns:cx="http://schemas.microsoft.com/office/drawing/2014/chartex" xmlns:cx1="http://schemas.microsoft.com/office/drawing/2015/9/8/chartex" xmlns:mc="http://schemas.openxmlformats.org/markup-compatibility/2006" xmlns:o="urn:schemas-microsoft-com:office:office" xmlns:r="http://schemas.openxmlformats.org/officeDocument/2006/relationships" xmlns:m="http://schemas.openxmlformats.org/officeDocument/2006/math" xmlns:v="urn:schemas-microsoft-com:vml" xmlns:wp14="http://schemas.microsoft.com/office/word/2010/wordprocessingDrawing" xmlns:wp="http://schemas.openxmlformats.org/drawingml/2006/wordprocessingDrawing" xmlns:w10="urn:schemas-microsoft-com:office:word" xmlns:w="http://schemas.openxmlformats.org/wordprocessingml/2006/main" xmlns:w14="http://schemas.microsoft.com/office/word/2010/wordml" xmlns:w15="http://schemas.microsoft.com/office/word/2012/wordml" xmlns:w16se="http://schemas.microsoft.com/office/word/2015/wordml/symex" xmlns:wpg="http://schemas.microsoft.com/office/word/2010/wordprocessingGroup" xmlns:wpi="http://schemas.microsoft.com/office/word/2010/wordprocessingInk" xmlns:wne="http://schemas.microsoft.com/office/word/2006/wordml" xmlns:wps="http://schemas.microsoft.com/office/word/2010/wordprocessingShape" mc:Ignorable="w14 w15 w16se wp14">
+<w:document xmlns:wpc="http://schemas.microsoft.com/office/word/2010/wordprocessingCanvas" xmlns:cx="http://schemas.microsoft.com/office/drawing/2014/chartex" xmlns:cx1="http://schemas.microsoft.com/office/drawing/2015/9/8/chartex" xmlns:cx2="http://schemas.microsoft.com/office/drawing/2015/10/21/chartex" xmlns:cx3="http://schemas.microsoft.com/office/drawing/2016/5/9/chartex" xmlns:cx4="http://schemas.microsoft.com/office/drawing/2016/5/10/chartex" xmlns:cx5="http://schemas.microsoft.com/office/drawing/2016/5/11/chartex" xmlns:cx6="http://schemas.microsoft.com/office/drawing/2016/5/12/chartex" xmlns:cx7="http://schemas.microsoft.com/office/drawing/2016/5/13/chartex" xmlns:cx8="http://schemas.microsoft.com/office/drawing/2016/5/14/chartex" xmlns:mc="http://schemas.openxmlformats.org/markup-compatibility/2006" xmlns:aink="http://schemas.microsoft.com/office/drawing/2016/ink" xmlns:am3d="http://schemas.microsoft.com/office/drawing/2017/model3d" xmlns:o="urn:schemas-microsoft-com:office:office" xmlns:r="http://schemas.openxmlformats.org/officeDocument/2006/relationships" xmlns:m="http://schemas.openxmlformats.org/officeDocument/2006/math" xmlns:v="urn:schemas-microsoft-com:vml" xmlns:wp14="http://schemas.microsoft.com/office/word/2010/wordprocessingDrawing" xmlns:wp="http://schemas.openxmlformats.org/drawingml/2006/wordprocessingDrawing" xmlns:w10="urn:schemas-microsoft-com:office:word" xmlns:w="http://schemas.openxmlformats.org/wordprocessingml/2006/main" xmlns:w14="http://schemas.microsoft.com/office/word/2010/wordml" xmlns:w15="http://schemas.microsoft.com/office/word/2012/wordml" xmlns:w16cex="http://schemas.microsoft.com/office/word/2018/wordml/cex" xmlns:w16cid="http://schemas.microsoft.com/office/word/2016/wordml/cid" xmlns:w16="http://schemas.microsoft.com/office/word/2018/wordml" xmlns:w16se="http://schemas.microsoft.com/office/word/2015/wordml/symex" xmlns:wpg="http://schemas.microsoft.com/office/word/2010/wordprocessingGroup" xmlns:wpi="http://schemas.microsoft.com/office/word/2010/wordprocessingInk" xmlns:wne="http://schemas.microsoft.com/office/word/2006/wordml" xmlns:wps="http://schemas.microsoft.com/office/word/2010/wordprocessingShape" mc:Ignorable="w14 w15 w16se w16cid w16 w16cex wp14">
   <w:body>
     <w:p>
       <w:pPr>
         <w:spacing w:after="0" w:line="240" w:lineRule="auto"/>
         <w:rPr>
           <w:rFonts w:eastAsia="Times New Roman" w:cstheme="minorHAnsi"/>
-          <w:sz w:val="24"/>
-          <w:szCs w:val="24"/>
-          <w:lang w:val="en-US" w:eastAsia="fi-FI"/>
-        </w:rPr>
-      </w:pPr>
-      <w:r>
-        <w:rPr>
-          <w:rFonts w:eastAsia="Times New Roman" w:cstheme="minorHAnsi"/>
-          <w:sz w:val="24"/>
-          <w:szCs w:val="24"/>
-          <w:lang w:val="en-US" w:eastAsia="fi-FI"/>
-        </w:rPr>
-        <w:t>© 2018   Juhani Välimäki</w:t>
+          <w:sz w:val="18"/>
+          <w:szCs w:val="18"/>
+          <w:lang w:val="en-US" w:eastAsia="fi-FI"/>
+        </w:rPr>
+      </w:pPr>
+      <w:r>
+        <w:rPr>
+          <w:rFonts w:eastAsia="Times New Roman" w:cstheme="minorHAnsi"/>
+          <w:sz w:val="18"/>
+          <w:szCs w:val="18"/>
+          <w:lang w:val="en-US" w:eastAsia="fi-FI"/>
+        </w:rPr>
+        <w:t>© 2018</w:t>
+      </w:r>
+      <w:r>
+        <w:rPr>
+          <w:rFonts w:eastAsia="Times New Roman" w:cstheme="minorHAnsi"/>
+          <w:sz w:val="18"/>
+          <w:szCs w:val="18"/>
+          <w:lang w:val="en-US" w:eastAsia="fi-FI"/>
+        </w:rPr>
+        <w:t>-2020</w:t>
+      </w:r>
+      <w:r>
+        <w:rPr>
+          <w:rFonts w:eastAsia="Times New Roman" w:cstheme="minorHAnsi"/>
+          <w:sz w:val="18"/>
+          <w:szCs w:val="18"/>
+          <w:lang w:val="en-US" w:eastAsia="fi-FI"/>
+        </w:rPr>
+        <w:t xml:space="preserve">   Juhani Välimäki</w:t>
       </w:r>
     </w:p>
     <w:p>
@@ -39,7 +57,16 @@
           <w:szCs w:val="24"/>
           <w:lang w:val="en-US" w:eastAsia="fi-FI"/>
         </w:rPr>
-        <w:t>An example of Asynchronous code</w:t>
+        <w:t>One</w:t>
+      </w:r>
+      <w:r>
+        <w:rPr>
+          <w:rFonts w:eastAsia="Times New Roman" w:cstheme="minorHAnsi"/>
+          <w:sz w:val="48"/>
+          <w:szCs w:val="24"/>
+          <w:lang w:val="en-US" w:eastAsia="fi-FI"/>
+        </w:rPr>
+        <w:t xml:space="preserve"> example of Asynchronous code</w:t>
       </w:r>
       <w:r>
         <w:rPr>
@@ -79,39 +106,17 @@
           <w:szCs w:val="24"/>
           <w:lang w:val="en-US" w:eastAsia="fi-FI"/>
         </w:rPr>
-        <w:t>Taken from the first Node/Express/</w:t>
-      </w:r>
-      <w:proofErr w:type="spellStart"/>
-      <w:r>
-        <w:rPr>
-          <w:rFonts w:eastAsia="Times New Roman" w:cstheme="minorHAnsi"/>
-          <w:sz w:val="24"/>
-          <w:szCs w:val="24"/>
-          <w:lang w:val="en-US" w:eastAsia="fi-FI"/>
-        </w:rPr>
-        <w:t>Knex</w:t>
-      </w:r>
-      <w:proofErr w:type="spellEnd"/>
-      <w:r>
-        <w:rPr>
-          <w:rFonts w:eastAsia="Times New Roman" w:cstheme="minorHAnsi"/>
-          <w:sz w:val="24"/>
-          <w:szCs w:val="24"/>
-          <w:lang w:val="en-US" w:eastAsia="fi-FI"/>
-        </w:rPr>
-        <w:t>/</w:t>
-      </w:r>
-      <w:proofErr w:type="spellStart"/>
-      <w:r>
-        <w:rPr>
-          <w:rFonts w:eastAsia="Times New Roman" w:cstheme="minorHAnsi"/>
-          <w:sz w:val="24"/>
-          <w:szCs w:val="24"/>
-          <w:lang w:val="en-US" w:eastAsia="fi-FI"/>
-        </w:rPr>
-        <w:t>MariaDB</w:t>
-      </w:r>
-      <w:proofErr w:type="spellEnd"/>
+        <w:t>Taken from the first Node/Express/Knex</w:t>
+      </w:r>
+      <w:r>
+        <w:rPr>
+          <w:rFonts w:eastAsia="Times New Roman" w:cstheme="minorHAnsi"/>
+          <w:sz w:val="24"/>
+          <w:szCs w:val="24"/>
+          <w:lang w:val="en-US" w:eastAsia="fi-FI"/>
+        </w:rPr>
+        <w:t>/MariaDB</w:t>
+      </w:r>
       <w:r>
         <w:rPr>
           <w:rFonts w:eastAsia="Times New Roman" w:cstheme="minorHAnsi"/>
@@ -184,20 +189,13 @@
         </w:rPr>
         <w:t xml:space="preserve">/** </w:t>
       </w:r>
-      <w:r>
-        <w:rPr>
-          <w:rFonts w:ascii="Lucida Console" w:eastAsia="Times New Roman" w:hAnsi="Lucida Console" w:cs="Courier New"/>
-          <w:lang w:val="en-US" w:eastAsia="fi-FI"/>
-        </w:rPr>
-        <w:t>http://localhost:8787/api/</w:t>
-      </w:r>
       <w:proofErr w:type="gramStart"/>
       <w:r>
         <w:rPr>
           <w:rFonts w:ascii="Lucida Console" w:eastAsia="Times New Roman" w:hAnsi="Lucida Console" w:cs="Courier New"/>
           <w:lang w:val="en-US" w:eastAsia="fi-FI"/>
         </w:rPr>
-        <w:t>people</w:t>
+        <w:t>http://localhost:8787/api/people</w:t>
       </w:r>
       <w:r>
         <w:rPr>
@@ -261,7 +259,7 @@
         <mc:AlternateContent>
           <mc:Choice Requires="wps">
             <w:drawing>
-              <wp:anchor distT="0" distB="0" distL="114300" distR="114300" simplePos="0" relativeHeight="251659264" behindDoc="0" locked="0" layoutInCell="1" allowOverlap="1">
+              <wp:anchor distT="0" distB="0" distL="114300" distR="114300" simplePos="0" relativeHeight="251659264" behindDoc="0" locked="0" layoutInCell="1" allowOverlap="1" wp14:anchorId="696CDDD3" wp14:editId="1086DF64">
                 <wp:simplePos x="0" y="0"/>
                 <wp:positionH relativeFrom="column">
                   <wp:posOffset>186690</wp:posOffset>
@@ -479,7 +477,7 @@
         <mc:AlternateContent>
           <mc:Choice Requires="wps">
             <w:drawing>
-              <wp:anchor distT="0" distB="0" distL="114300" distR="114300" simplePos="0" relativeHeight="251661312" behindDoc="0" locked="0" layoutInCell="1" allowOverlap="1" wp14:anchorId="0A8A5908" wp14:editId="78862FEA">
+              <wp:anchor distT="0" distB="0" distL="114300" distR="114300" simplePos="0" relativeHeight="251661312" behindDoc="0" locked="0" layoutInCell="1" allowOverlap="1" wp14:anchorId="2134BCD9" wp14:editId="7F3D892D">
                 <wp:simplePos x="0" y="0"/>
                 <wp:positionH relativeFrom="column">
                   <wp:posOffset>563880</wp:posOffset>
@@ -586,16 +584,6 @@
         <w:t>db.select</w:t>
       </w:r>
       <w:proofErr w:type="spellEnd"/>
-      <w:r>
-        <w:rPr>
-          <w:rFonts w:ascii="Lucida Console" w:eastAsia="Times New Roman" w:hAnsi="Lucida Console" w:cs="Courier New"/>
-          <w:color w:val="C00000"/>
-          <w:sz w:val="24"/>
-          <w:szCs w:val="24"/>
-          <w:lang w:val="en-US" w:eastAsia="fi-FI"/>
-        </w:rPr>
-        <w:t>(</w:t>
-      </w:r>
       <w:proofErr w:type="gramEnd"/>
       <w:r>
         <w:rPr>
@@ -605,7 +593,7 @@
           <w:szCs w:val="24"/>
           <w:lang w:val="en-US" w:eastAsia="fi-FI"/>
         </w:rPr>
-        <w:t>).from('Person').then( (</w:t>
+        <w:t>().from('Person').then( (</w:t>
       </w:r>
       <w:r>
         <w:rPr>
@@ -650,7 +638,7 @@
         <mc:AlternateContent>
           <mc:Choice Requires="wps">
             <w:drawing>
-              <wp:anchor distT="0" distB="0" distL="114300" distR="114300" simplePos="0" relativeHeight="251663360" behindDoc="0" locked="0" layoutInCell="1" allowOverlap="1" wp14:anchorId="295F3842" wp14:editId="44FDF72C">
+              <wp:anchor distT="0" distB="0" distL="114300" distR="114300" simplePos="0" relativeHeight="251663360" behindDoc="0" locked="0" layoutInCell="1" allowOverlap="1" wp14:anchorId="76C473F6" wp14:editId="69A1A4DE">
                 <wp:simplePos x="0" y="0"/>
                 <wp:positionH relativeFrom="column">
                   <wp:posOffset>933450</wp:posOffset>
@@ -733,7 +721,23 @@
           </mc:Choice>
           <mc:Fallback>
             <w:pict>
-              <v:shape w14:anchorId="295F3842" id="Down Arrow 3" o:spid="_x0000_s1026" type="#_x0000_t67" style="position:absolute;margin-left:73.5pt;margin-top:1.7pt;width:11.1pt;height:21.9pt;z-index:251663360;visibility:visible;mso-wrap-style:square;mso-height-percent:0;mso-wrap-distance-left:9pt;mso-wrap-distance-top:0;mso-wrap-distance-right:9pt;mso-wrap-distance-bottom:0;mso-position-horizontal:absolute;mso-position-horizontal-relative:text;mso-position-vertical:absolute;mso-position-vertical-relative:text;mso-height-percent:0;mso-height-relative:margin;v-text-anchor:middle" o:gfxdata="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" adj="16126" fillcolor="#bf8f00 [2407]" strokecolor="#bf8f00 [2407]" strokeweight="1pt">
+              <v:shapetype w14:anchorId="76C473F6" id="_x0000_t67" coordsize="21600,21600" o:spt="67" adj="16200,5400" path="m0@0l@1@0@1,0@2,0@2@0,21600@0,10800,21600xe">
+                <v:stroke joinstyle="miter"/>
+                <v:formulas>
+                  <v:f eqn="val #0"/>
+                  <v:f eqn="val #1"/>
+                  <v:f eqn="sum height 0 #1"/>
+                  <v:f eqn="sum 10800 0 #1"/>
+                  <v:f eqn="sum width 0 #0"/>
+                  <v:f eqn="prod @4 @3 10800"/>
+                  <v:f eqn="sum width 0 @5"/>
+                </v:formulas>
+                <v:path o:connecttype="custom" o:connectlocs="10800,0;0,@0;10800,21600;21600,@0" o:connectangles="270,180,90,0" textboxrect="@1,0,@2,@6"/>
+                <v:handles>
+                  <v:h position="#1,#0" xrange="0,10800" yrange="0,21600"/>
+                </v:handles>
+              </v:shapetype>
+              <v:shape id="Down Arrow 3" o:spid="_x0000_s1026" type="#_x0000_t67" style="position:absolute;margin-left:73.5pt;margin-top:1.7pt;width:11.1pt;height:21.9pt;z-index:251663360;visibility:visible;mso-wrap-style:square;mso-height-percent:0;mso-wrap-distance-left:9pt;mso-wrap-distance-top:0;mso-wrap-distance-right:9pt;mso-wrap-distance-bottom:0;mso-position-horizontal:absolute;mso-position-horizontal-relative:text;mso-position-vertical:absolute;mso-position-vertical-relative:text;mso-height-percent:0;mso-height-relative:margin;v-text-anchor:middle" o:gfxdata="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" adj="16126" fillcolor="#bf8f00 [2407]" strokecolor="#bf8f00 [2407]" strokeweight="1pt">
                 <v:textbox>
                   <w:txbxContent>
                     <w:p>
@@ -782,6 +786,7 @@
         <w:t>res.status</w:t>
       </w:r>
       <w:proofErr w:type="spellEnd"/>
+      <w:proofErr w:type="gramEnd"/>
       <w:r>
         <w:rPr>
           <w:rFonts w:ascii="Lucida Console" w:eastAsia="Times New Roman" w:hAnsi="Lucida Console" w:cs="Courier New"/>
@@ -790,18 +795,7 @@
           <w:szCs w:val="24"/>
           <w:lang w:val="en-US" w:eastAsia="fi-FI"/>
         </w:rPr>
-        <w:t>(</w:t>
-      </w:r>
-      <w:proofErr w:type="gramEnd"/>
-      <w:r>
-        <w:rPr>
-          <w:rFonts w:ascii="Lucida Console" w:eastAsia="Times New Roman" w:hAnsi="Lucida Console" w:cs="Courier New"/>
-          <w:color w:val="BF8F00" w:themeColor="accent4" w:themeShade="BF"/>
-          <w:sz w:val="24"/>
-          <w:szCs w:val="24"/>
-          <w:lang w:val="en-US" w:eastAsia="fi-FI"/>
-        </w:rPr>
-        <w:t>200);</w:t>
+        <w:t>(200);</w:t>
       </w:r>
     </w:p>
     <w:p>
@@ -848,6 +842,7 @@
         <w:t>res.send</w:t>
       </w:r>
       <w:proofErr w:type="spellEnd"/>
+      <w:proofErr w:type="gramEnd"/>
       <w:r>
         <w:rPr>
           <w:rFonts w:ascii="Lucida Console" w:eastAsia="Times New Roman" w:hAnsi="Lucida Console" w:cs="Courier New"/>
@@ -856,18 +851,7 @@
           <w:szCs w:val="24"/>
           <w:lang w:val="en-US" w:eastAsia="fi-FI"/>
         </w:rPr>
-        <w:t>(</w:t>
-      </w:r>
-      <w:proofErr w:type="gramEnd"/>
-      <w:r>
-        <w:rPr>
-          <w:rFonts w:ascii="Lucida Console" w:eastAsia="Times New Roman" w:hAnsi="Lucida Console" w:cs="Courier New"/>
-          <w:color w:val="BF8F00" w:themeColor="accent4" w:themeShade="BF"/>
-          <w:sz w:val="24"/>
-          <w:szCs w:val="24"/>
-          <w:lang w:val="en-US" w:eastAsia="fi-FI"/>
-        </w:rPr>
-        <w:t xml:space="preserve">data); </w:t>
+        <w:t xml:space="preserve">(data); </w:t>
       </w:r>
     </w:p>
     <w:p>
@@ -1270,20 +1254,13 @@
         <w:t>app.listen</w:t>
       </w:r>
       <w:proofErr w:type="spellEnd"/>
-      <w:r>
-        <w:rPr>
-          <w:color w:val="0070C0"/>
-          <w:lang w:val="en-US" w:eastAsia="fi-FI"/>
-        </w:rPr>
-        <w:t>(</w:t>
-      </w:r>
       <w:proofErr w:type="gramEnd"/>
       <w:r>
         <w:rPr>
           <w:color w:val="0070C0"/>
           <w:lang w:val="en-US" w:eastAsia="fi-FI"/>
         </w:rPr>
-        <w:t>))</w:t>
+        <w:t>())</w:t>
       </w:r>
     </w:p>
     <w:p>
@@ -1534,6 +1511,7 @@
         </w:rPr>
         <w:t xml:space="preserve"> </w:t>
       </w:r>
+      <w:proofErr w:type="gramStart"/>
       <w:r>
         <w:rPr>
           <w:rFonts w:eastAsia="Times New Roman" w:cstheme="minorHAnsi"/>
@@ -1556,24 +1534,105 @@
           <w:color w:val="000000" w:themeColor="text1"/>
           <w:lang w:val="en-US" w:eastAsia="fi-FI"/>
         </w:rPr>
-        <w:t xml:space="preserve">) =&gt; { </w:t>
+        <w:t>)</w:t>
+      </w:r>
+      <w:proofErr w:type="gramEnd"/>
+      <w:r>
+        <w:rPr>
+          <w:rFonts w:eastAsia="Times New Roman" w:cstheme="minorHAnsi"/>
+          <w:color w:val="000000" w:themeColor="text1"/>
+          <w:lang w:val="en-US" w:eastAsia="fi-FI"/>
+        </w:rPr>
+        <w:t xml:space="preserve"> =&gt; { }  </w:t>
+      </w:r>
+      <w:r>
+        <w:rPr>
+          <w:rFonts w:eastAsia="Times New Roman" w:cstheme="minorHAnsi"/>
+          <w:color w:val="C00000"/>
+          <w:lang w:val="en-US" w:eastAsia="fi-FI"/>
+        </w:rPr>
+        <w:t>) to be called when the database operation</w:t>
+      </w:r>
+      <w:r>
+        <w:rPr>
+          <w:rFonts w:eastAsia="Times New Roman" w:cstheme="minorHAnsi"/>
+          <w:color w:val="C00000"/>
+          <w:lang w:val="en-US" w:eastAsia="fi-FI"/>
+        </w:rPr>
+        <w:t xml:space="preserve"> has completed. The red part has already finished before the database operation completes.</w:t>
+      </w:r>
+      <w:r>
+        <w:rPr>
+          <w:rFonts w:eastAsia="Times New Roman" w:cstheme="minorHAnsi"/>
+          <w:color w:val="C00000"/>
+          <w:lang w:val="en-US" w:eastAsia="fi-FI"/>
+        </w:rPr>
+        <w:t xml:space="preserve"> So red part cannot do anything with the results! As </w:t>
+      </w:r>
+      <w:r>
+        <w:rPr>
+          <w:rFonts w:eastAsia="Times New Roman" w:cstheme="minorHAnsi"/>
+          <w:color w:val="C00000"/>
+          <w:lang w:val="en-US" w:eastAsia="fi-FI"/>
+        </w:rPr>
+        <w:t xml:space="preserve">it </w:t>
+      </w:r>
+      <w:r>
+        <w:rPr>
+          <w:rFonts w:eastAsia="Times New Roman" w:cstheme="minorHAnsi"/>
+          <w:color w:val="C00000"/>
+          <w:lang w:val="en-US" w:eastAsia="fi-FI"/>
+        </w:rPr>
+        <w:t xml:space="preserve">finishes before we </w:t>
+      </w:r>
+      <w:r>
+        <w:rPr>
+          <w:rFonts w:eastAsia="Times New Roman" w:cstheme="minorHAnsi"/>
+          <w:color w:val="C00000"/>
+          <w:lang w:val="en-US" w:eastAsia="fi-FI"/>
+        </w:rPr>
+        <w:t>get</w:t>
+      </w:r>
+      <w:r>
+        <w:rPr>
+          <w:rFonts w:eastAsia="Times New Roman" w:cstheme="minorHAnsi"/>
+          <w:color w:val="C00000"/>
+          <w:lang w:val="en-US" w:eastAsia="fi-FI"/>
+        </w:rPr>
+        <w:t xml:space="preserve"> the results.</w:t>
+      </w:r>
+      <w:r>
+        <w:rPr>
+          <w:rFonts w:eastAsia="Times New Roman" w:cstheme="minorHAnsi"/>
+          <w:color w:val="C00000"/>
+          <w:lang w:val="en-US" w:eastAsia="fi-FI"/>
+        </w:rPr>
+        <w:t xml:space="preserve"> It can only setup how the results WILL be handled</w:t>
+      </w:r>
+      <w:r>
+        <w:rPr>
+          <w:rFonts w:eastAsia="Times New Roman" w:cstheme="minorHAnsi"/>
+          <w:color w:val="C00000"/>
+          <w:lang w:val="en-US" w:eastAsia="fi-FI"/>
+        </w:rPr>
+        <w:t>. Setup is done</w:t>
+      </w:r>
+      <w:r>
+        <w:rPr>
+          <w:rFonts w:eastAsia="Times New Roman" w:cstheme="minorHAnsi"/>
+          <w:color w:val="C00000"/>
+          <w:lang w:val="en-US" w:eastAsia="fi-FI"/>
+        </w:rPr>
+        <w:t xml:space="preserve"> using </w:t>
       </w:r>
       <w:proofErr w:type="gramStart"/>
       <w:r>
         <w:rPr>
           <w:rFonts w:eastAsia="Times New Roman" w:cstheme="minorHAnsi"/>
-          <w:color w:val="000000" w:themeColor="text1"/>
-          <w:lang w:val="en-US" w:eastAsia="fi-FI"/>
-        </w:rPr>
-        <w:t xml:space="preserve">}  </w:t>
-      </w:r>
-      <w:r>
-        <w:rPr>
-          <w:rFonts w:eastAsia="Times New Roman" w:cstheme="minorHAnsi"/>
-          <w:color w:val="C00000"/>
-          <w:lang w:val="en-US" w:eastAsia="fi-FI"/>
-        </w:rPr>
-        <w:t>)</w:t>
+          <w:color w:val="C00000"/>
+          <w:lang w:val="en-US" w:eastAsia="fi-FI"/>
+        </w:rPr>
+        <w:t>the .then</w:t>
       </w:r>
       <w:proofErr w:type="gramEnd"/>
       <w:r>
@@ -1582,123 +1641,15 @@
           <w:color w:val="C00000"/>
           <w:lang w:val="en-US" w:eastAsia="fi-FI"/>
         </w:rPr>
-        <w:t xml:space="preserve"> to be called when the database operation</w:t>
-      </w:r>
-      <w:r>
-        <w:rPr>
-          <w:rFonts w:eastAsia="Times New Roman" w:cstheme="minorHAnsi"/>
-          <w:color w:val="C00000"/>
-          <w:lang w:val="en-US" w:eastAsia="fi-FI"/>
-        </w:rPr>
-        <w:t xml:space="preserve"> has completed. The red part has already finished before the database operation completes.</w:t>
-      </w:r>
-      <w:r>
-        <w:rPr>
-          <w:rFonts w:eastAsia="Times New Roman" w:cstheme="minorHAnsi"/>
-          <w:color w:val="C00000"/>
-          <w:lang w:val="en-US" w:eastAsia="fi-FI"/>
-        </w:rPr>
-        <w:t xml:space="preserve"> So red part cannot do anything with the results! As </w:t>
-      </w:r>
-      <w:r>
-        <w:rPr>
-          <w:rFonts w:eastAsia="Times New Roman" w:cstheme="minorHAnsi"/>
-          <w:color w:val="C00000"/>
-          <w:lang w:val="en-US" w:eastAsia="fi-FI"/>
-        </w:rPr>
-        <w:t xml:space="preserve">it </w:t>
-      </w:r>
-      <w:r>
-        <w:rPr>
-          <w:rFonts w:eastAsia="Times New Roman" w:cstheme="minorHAnsi"/>
-          <w:color w:val="C00000"/>
-          <w:lang w:val="en-US" w:eastAsia="fi-FI"/>
-        </w:rPr>
-        <w:t xml:space="preserve">finishes before we </w:t>
-      </w:r>
-      <w:r>
-        <w:rPr>
-          <w:rFonts w:eastAsia="Times New Roman" w:cstheme="minorHAnsi"/>
-          <w:color w:val="C00000"/>
-          <w:lang w:val="en-US" w:eastAsia="fi-FI"/>
-        </w:rPr>
-        <w:t>get</w:t>
-      </w:r>
-      <w:r>
-        <w:rPr>
-          <w:rFonts w:eastAsia="Times New Roman" w:cstheme="minorHAnsi"/>
-          <w:color w:val="C00000"/>
-          <w:lang w:val="en-US" w:eastAsia="fi-FI"/>
-        </w:rPr>
-        <w:t xml:space="preserve"> the results.</w:t>
-      </w:r>
-      <w:r>
-        <w:rPr>
-          <w:rFonts w:eastAsia="Times New Roman" w:cstheme="minorHAnsi"/>
-          <w:color w:val="C00000"/>
-          <w:lang w:val="en-US" w:eastAsia="fi-FI"/>
-        </w:rPr>
-        <w:t xml:space="preserve"> It can only setup how the results WILL be handled</w:t>
-      </w:r>
-      <w:r>
-        <w:rPr>
-          <w:rFonts w:eastAsia="Times New Roman" w:cstheme="minorHAnsi"/>
-          <w:color w:val="C00000"/>
-          <w:lang w:val="en-US" w:eastAsia="fi-FI"/>
-        </w:rPr>
-        <w:t>. Setup is done</w:t>
-      </w:r>
-      <w:r>
-        <w:rPr>
-          <w:rFonts w:eastAsia="Times New Roman" w:cstheme="minorHAnsi"/>
-          <w:color w:val="C00000"/>
-          <w:lang w:val="en-US" w:eastAsia="fi-FI"/>
-        </w:rPr>
-        <w:t xml:space="preserve"> using the .</w:t>
-      </w:r>
-      <w:proofErr w:type="gramStart"/>
-      <w:r>
-        <w:rPr>
-          <w:rFonts w:eastAsia="Times New Roman" w:cstheme="minorHAnsi"/>
-          <w:color w:val="C00000"/>
-          <w:lang w:val="en-US" w:eastAsia="fi-FI"/>
-        </w:rPr>
-        <w:t>then(</w:t>
-      </w:r>
-      <w:proofErr w:type="gramEnd"/>
-      <w:r>
-        <w:rPr>
-          <w:rFonts w:eastAsia="Times New Roman" w:cstheme="minorHAnsi"/>
-          <w:color w:val="C00000"/>
-          <w:lang w:val="en-US" w:eastAsia="fi-FI"/>
-        </w:rPr>
-        <w:t xml:space="preserve"> ) promise</w:t>
-      </w:r>
-      <w:r>
-        <w:rPr>
-          <w:rFonts w:eastAsia="Times New Roman" w:cstheme="minorHAnsi"/>
-          <w:color w:val="C00000"/>
-          <w:lang w:val="en-US" w:eastAsia="fi-FI"/>
-        </w:rPr>
-        <w:t xml:space="preserve"> that has been defined in the </w:t>
-      </w:r>
-      <w:proofErr w:type="spellStart"/>
-      <w:r>
-        <w:rPr>
-          <w:rFonts w:eastAsia="Times New Roman" w:cstheme="minorHAnsi"/>
-          <w:color w:val="C00000"/>
-          <w:lang w:val="en-US" w:eastAsia="fi-FI"/>
-        </w:rPr>
-        <w:t>Knex</w:t>
-      </w:r>
-      <w:proofErr w:type="spellEnd"/>
-      <w:r>
-        <w:rPr>
-          <w:rFonts w:eastAsia="Times New Roman" w:cstheme="minorHAnsi"/>
-          <w:color w:val="C00000"/>
-          <w:lang w:val="en-US" w:eastAsia="fi-FI"/>
-        </w:rPr>
-        <w:t xml:space="preserve"> library.</w:t>
+        <w:t>( ) promise</w:t>
+      </w:r>
+      <w:r>
+        <w:rPr>
+          <w:rFonts w:eastAsia="Times New Roman" w:cstheme="minorHAnsi"/>
+          <w:color w:val="C00000"/>
+          <w:lang w:val="en-US" w:eastAsia="fi-FI"/>
+        </w:rPr>
+        <w:t xml:space="preserve"> that has been defined in the Knex library.</w:t>
       </w:r>
     </w:p>
     <w:p>
@@ -1957,16 +1908,6 @@
         <w:jc w:val="both"/>
         <w:rPr>
           <w:rFonts w:eastAsia="Times New Roman" w:cstheme="minorHAnsi"/>
-          <w:color w:val="BF8F00" w:themeColor="accent4" w:themeShade="BF"/>
-          <w:lang w:val="en-US" w:eastAsia="fi-FI"/>
-        </w:rPr>
-      </w:pPr>
-    </w:p>
-    <w:p>
-      <w:pPr>
-        <w:jc w:val="both"/>
-        <w:rPr>
-          <w:rFonts w:eastAsia="Times New Roman" w:cstheme="minorHAnsi"/>
           <w:lang w:val="en-US" w:eastAsia="fi-FI"/>
         </w:rPr>
       </w:pPr>
@@ -2028,7 +1969,7 @@
           <w:rFonts w:eastAsia="Times New Roman" w:cstheme="minorHAnsi"/>
           <w:lang w:val="en-US" w:eastAsia="fi-FI"/>
         </w:rPr>
-        <w:t>. We need to:</w:t>
+        <w:t>. We:</w:t>
       </w:r>
     </w:p>
     <w:p>
@@ -2047,9 +1988,18 @@
       <w:r>
         <w:rPr>
           <w:rFonts w:eastAsia="Times New Roman" w:cstheme="minorHAnsi"/>
-          <w:lang w:val="en-US" w:eastAsia="fi-FI"/>
-        </w:rPr>
-        <w:t xml:space="preserve">Setup/define call-back functions/event-handlers/promises </w:t>
+          <w:b/>
+          <w:bCs/>
+          <w:lang w:val="en-US" w:eastAsia="fi-FI"/>
+        </w:rPr>
+        <w:t>Initiate</w:t>
+      </w:r>
+      <w:r>
+        <w:rPr>
+          <w:rFonts w:eastAsia="Times New Roman" w:cstheme="minorHAnsi"/>
+          <w:lang w:val="en-US" w:eastAsia="fi-FI"/>
+        </w:rPr>
+        <w:t xml:space="preserve"> some function=action that needs something from another system (OS, file system, database, back-end server over internet) and we cannot continue directly in this thread, as we would not have the response yet.</w:t>
       </w:r>
     </w:p>
     <w:p>
@@ -2070,47 +2020,159 @@
           <w:rFonts w:eastAsia="Times New Roman" w:cstheme="minorHAnsi"/>
           <w:lang w:val="en-US" w:eastAsia="fi-FI"/>
         </w:rPr>
-        <w:t>That one called by the system after the delay</w:t>
+        <w:t xml:space="preserve">Instead </w:t>
+      </w:r>
+      <w:r>
+        <w:rPr>
+          <w:rFonts w:eastAsia="Times New Roman" w:cstheme="minorHAnsi"/>
+          <w:b/>
+          <w:bCs/>
+          <w:lang w:val="en-US" w:eastAsia="fi-FI"/>
+        </w:rPr>
+        <w:t>we s</w:t>
+      </w:r>
+      <w:r>
+        <w:rPr>
+          <w:rFonts w:eastAsia="Times New Roman" w:cstheme="minorHAnsi"/>
+          <w:b/>
+          <w:bCs/>
+          <w:lang w:val="en-US" w:eastAsia="fi-FI"/>
+        </w:rPr>
+        <w:t>etup</w:t>
+      </w:r>
+      <w:r>
+        <w:rPr>
+          <w:rFonts w:eastAsia="Times New Roman" w:cstheme="minorHAnsi"/>
+          <w:lang w:val="en-US" w:eastAsia="fi-FI"/>
+        </w:rPr>
+        <w:t xml:space="preserve">/define </w:t>
+      </w:r>
+      <w:r>
+        <w:rPr>
+          <w:rFonts w:eastAsia="Times New Roman" w:cstheme="minorHAnsi"/>
+          <w:b/>
+          <w:bCs/>
+          <w:lang w:val="en-US" w:eastAsia="fi-FI"/>
+        </w:rPr>
+        <w:t>call-back</w:t>
+      </w:r>
+      <w:r>
+        <w:rPr>
+          <w:rFonts w:eastAsia="Times New Roman" w:cstheme="minorHAnsi"/>
+          <w:lang w:val="en-US" w:eastAsia="fi-FI"/>
+        </w:rPr>
+        <w:t xml:space="preserve"> functions/event-handlers/promises </w:t>
+      </w:r>
+      <w:r>
+        <w:rPr>
+          <w:rFonts w:eastAsia="Times New Roman" w:cstheme="minorHAnsi"/>
+          <w:lang w:val="en-US" w:eastAsia="fi-FI"/>
+        </w:rPr>
+        <w:t>that would be run when…</w:t>
       </w:r>
     </w:p>
     <w:p>
       <w:pPr>
+        <w:pStyle w:val="ListParagraph"/>
+        <w:numPr>
+          <w:ilvl w:val="0"/>
+          <w:numId w:val="2"/>
+        </w:numPr>
+        <w:rPr>
+          <w:rFonts w:eastAsia="Times New Roman" w:cstheme="minorHAnsi"/>
+          <w:lang w:val="en-US" w:eastAsia="fi-FI"/>
+        </w:rPr>
+      </w:pPr>
+      <w:r>
+        <w:rPr>
+          <w:rFonts w:eastAsia="Times New Roman" w:cstheme="minorHAnsi"/>
+          <w:lang w:val="en-US" w:eastAsia="fi-FI"/>
+        </w:rPr>
+        <w:t xml:space="preserve">That </w:t>
+      </w:r>
+      <w:r>
+        <w:rPr>
+          <w:rFonts w:eastAsia="Times New Roman" w:cstheme="minorHAnsi"/>
+          <w:b/>
+          <w:bCs/>
+          <w:lang w:val="en-US" w:eastAsia="fi-FI"/>
+        </w:rPr>
+        <w:t>call-back will be</w:t>
+      </w:r>
+      <w:r>
+        <w:rPr>
+          <w:rFonts w:eastAsia="Times New Roman" w:cstheme="minorHAnsi"/>
+          <w:lang w:val="en-US" w:eastAsia="fi-FI"/>
+        </w:rPr>
+        <w:t xml:space="preserve"> </w:t>
+      </w:r>
+      <w:r>
+        <w:rPr>
+          <w:rFonts w:eastAsia="Times New Roman" w:cstheme="minorHAnsi"/>
+          <w:b/>
+          <w:bCs/>
+          <w:lang w:val="en-US" w:eastAsia="fi-FI"/>
+        </w:rPr>
+        <w:t xml:space="preserve">called by the </w:t>
+      </w:r>
+      <w:r>
+        <w:rPr>
+          <w:rFonts w:eastAsia="Times New Roman" w:cstheme="minorHAnsi"/>
+          <w:b/>
+          <w:bCs/>
+          <w:lang w:val="en-US" w:eastAsia="fi-FI"/>
+        </w:rPr>
+        <w:t>environment</w:t>
+      </w:r>
+      <w:r>
+        <w:rPr>
+          <w:rFonts w:eastAsia="Times New Roman" w:cstheme="minorHAnsi"/>
+          <w:lang w:val="en-US" w:eastAsia="fi-FI"/>
+        </w:rPr>
+        <w:t>/</w:t>
+      </w:r>
+      <w:r>
+        <w:rPr>
+          <w:rFonts w:eastAsia="Times New Roman" w:cstheme="minorHAnsi"/>
+          <w:lang w:val="en-US" w:eastAsia="fi-FI"/>
+        </w:rPr>
+        <w:t xml:space="preserve">system after the </w:t>
+      </w:r>
+      <w:r>
+        <w:rPr>
+          <w:rFonts w:eastAsia="Times New Roman" w:cstheme="minorHAnsi"/>
+          <w:lang w:val="en-US" w:eastAsia="fi-FI"/>
+        </w:rPr>
+        <w:t>operation somewhere else has finished, kind of returning to our code second time, with the needed results. =&gt; Write only in the callback how you continue with the ready results!</w:t>
+      </w:r>
+      <w:r>
+        <w:rPr>
+          <w:rFonts w:eastAsia="Times New Roman" w:cstheme="minorHAnsi"/>
+          <w:lang w:val="en-US" w:eastAsia="fi-FI"/>
+        </w:rPr>
+        <w:br/>
+      </w:r>
+    </w:p>
+    <w:p>
+      <w:pPr>
+        <w:ind w:left="360"/>
         <w:jc w:val="both"/>
         <w:rPr>
-          <w:rFonts w:cstheme="minorHAnsi"/>
-          <w:color w:val="0070C0"/>
-          <w:lang w:val="en-US"/>
-        </w:rPr>
-      </w:pPr>
-      <w:r>
-        <w:rPr>
-          <w:rFonts w:eastAsia="Times New Roman" w:cstheme="minorHAnsi"/>
-          <w:lang w:val="en-US" w:eastAsia="fi-FI"/>
-        </w:rPr>
-        <w:t>(Many different kinds of options/methods exist for setting up asynchronous code</w:t>
-      </w:r>
-      <w:proofErr w:type="gramStart"/>
-      <w:r>
-        <w:rPr>
-          <w:rFonts w:eastAsia="Times New Roman" w:cstheme="minorHAnsi"/>
-          <w:lang w:val="en-US" w:eastAsia="fi-FI"/>
-        </w:rPr>
-        <w:t xml:space="preserve">. </w:t>
-      </w:r>
-      <w:proofErr w:type="gramEnd"/>
-      <w:r>
-        <w:rPr>
-          <w:rFonts w:eastAsia="Times New Roman" w:cstheme="minorHAnsi"/>
-          <w:lang w:val="en-US" w:eastAsia="fi-FI"/>
-        </w:rPr>
-        <w:t>Learn them when you come across them.)</w:t>
-      </w:r>
-      <w:bookmarkStart w:id="0" w:name="_GoBack"/>
-      <w:bookmarkEnd w:id="0"/>
+          <w:rFonts w:eastAsia="Times New Roman" w:cstheme="minorHAnsi"/>
+          <w:lang w:val="en-US" w:eastAsia="fi-FI"/>
+        </w:rPr>
+      </w:pPr>
+      <w:r>
+        <w:rPr>
+          <w:rFonts w:eastAsia="Times New Roman" w:cstheme="minorHAnsi"/>
+          <w:lang w:val="en-US" w:eastAsia="fi-FI"/>
+        </w:rPr>
+        <w:t>(Many different kinds of options/methods exist for setting up asynchronous code. Learn them when you come across them.)</w:t>
+      </w:r>
     </w:p>
     <w:sectPr>
       <w:pgSz w:w="11906" w:h="16838"/>
-      <w:pgMar w:top="1417" w:right="1134" w:bottom="1417" w:left="1134" w:header="708" w:footer="708" w:gutter="0"/>
+      <w:pgMar w:top="1021" w:right="964" w:bottom="1021" w:left="964" w:header="709" w:footer="709" w:gutter="0"/>
       <w:cols w:space="708"/>
       <w:docGrid w:linePitch="360"/>
     </w:sectPr>
@@ -2119,7 +2181,7 @@
 </file>
 
 <file path=word/numbering.xml><?xml version="1.0" encoding="utf-8"?>
-<w:numbering xmlns:wpc="http://schemas.microsoft.com/office/word/2010/wordprocessingCanvas" xmlns:cx="http://schemas.microsoft.com/office/drawing/2014/chartex" xmlns:cx1="http://schemas.microsoft.com/office/drawing/2015/9/8/chartex" xmlns:mc="http://schemas.openxmlformats.org/markup-compatibility/2006" xmlns:o="urn:schemas-microsoft-com:office:office" xmlns:r="http://schemas.openxmlformats.org/officeDocument/2006/relationships" xmlns:m="http://schemas.openxmlformats.org/officeDocument/2006/math" xmlns:v="urn:schemas-microsoft-com:vml" xmlns:wp14="http://schemas.microsoft.com/office/word/2010/wordprocessingDrawing" xmlns:wp="http://schemas.openxmlformats.org/drawingml/2006/wordprocessingDrawing" xmlns:w10="urn:schemas-microsoft-com:office:word" xmlns:w="http://schemas.openxmlformats.org/wordprocessingml/2006/main" xmlns:w14="http://schemas.microsoft.com/office/word/2010/wordml" xmlns:w15="http://schemas.microsoft.com/office/word/2012/wordml" xmlns:w16se="http://schemas.microsoft.com/office/word/2015/wordml/symex" xmlns:wpg="http://schemas.microsoft.com/office/word/2010/wordprocessingGroup" xmlns:wpi="http://schemas.microsoft.com/office/word/2010/wordprocessingInk" xmlns:wne="http://schemas.microsoft.com/office/word/2006/wordml" xmlns:wps="http://schemas.microsoft.com/office/word/2010/wordprocessingShape" mc:Ignorable="w14 w15 w16se wp14">
+<w:numbering xmlns:wpc="http://schemas.microsoft.com/office/word/2010/wordprocessingCanvas" xmlns:cx="http://schemas.microsoft.com/office/drawing/2014/chartex" xmlns:cx1="http://schemas.microsoft.com/office/drawing/2015/9/8/chartex" xmlns:cx2="http://schemas.microsoft.com/office/drawing/2015/10/21/chartex" xmlns:cx3="http://schemas.microsoft.com/office/drawing/2016/5/9/chartex" xmlns:cx4="http://schemas.microsoft.com/office/drawing/2016/5/10/chartex" xmlns:cx5="http://schemas.microsoft.com/office/drawing/2016/5/11/chartex" xmlns:cx6="http://schemas.microsoft.com/office/drawing/2016/5/12/chartex" xmlns:cx7="http://schemas.microsoft.com/office/drawing/2016/5/13/chartex" xmlns:cx8="http://schemas.microsoft.com/office/drawing/2016/5/14/chartex" xmlns:mc="http://schemas.openxmlformats.org/markup-compatibility/2006" xmlns:aink="http://schemas.microsoft.com/office/drawing/2016/ink" xmlns:am3d="http://schemas.microsoft.com/office/drawing/2017/model3d" xmlns:o="urn:schemas-microsoft-com:office:office" xmlns:r="http://schemas.openxmlformats.org/officeDocument/2006/relationships" xmlns:m="http://schemas.openxmlformats.org/officeDocument/2006/math" xmlns:v="urn:schemas-microsoft-com:vml" xmlns:wp14="http://schemas.microsoft.com/office/word/2010/wordprocessingDrawing" xmlns:wp="http://schemas.openxmlformats.org/drawingml/2006/wordprocessingDrawing" xmlns:w10="urn:schemas-microsoft-com:office:word" xmlns:w="http://schemas.openxmlformats.org/wordprocessingml/2006/main" xmlns:w14="http://schemas.microsoft.com/office/word/2010/wordml" xmlns:w15="http://schemas.microsoft.com/office/word/2012/wordml" xmlns:w16cex="http://schemas.microsoft.com/office/word/2018/wordml/cex" xmlns:w16cid="http://schemas.microsoft.com/office/word/2016/wordml/cid" xmlns:w16="http://schemas.microsoft.com/office/word/2018/wordml" xmlns:w16se="http://schemas.microsoft.com/office/word/2015/wordml/symex" xmlns:wpg="http://schemas.microsoft.com/office/word/2010/wordprocessingGroup" xmlns:wpi="http://schemas.microsoft.com/office/word/2010/wordprocessingInk" xmlns:wne="http://schemas.microsoft.com/office/word/2006/wordml" xmlns:wps="http://schemas.microsoft.com/office/word/2010/wordprocessingShape" mc:Ignorable="w14 w15 w16se w16cid w16 w16cex wp14">
   <w:abstractNum w:abstractNumId="0" w15:restartNumberingAfterBreak="0">
     <w:nsid w:val="28477896"/>
     <w:multiLevelType w:val="hybridMultilevel"/>
@@ -2356,7 +2418,7 @@
 </file>
 
 <file path=word/styles.xml><?xml version="1.0" encoding="utf-8"?>
-<w:styles xmlns:mc="http://schemas.openxmlformats.org/markup-compatibility/2006" xmlns:r="http://schemas.openxmlformats.org/officeDocument/2006/relationships" xmlns:w="http://schemas.openxmlformats.org/wordprocessingml/2006/main" xmlns:w14="http://schemas.microsoft.com/office/word/2010/wordml" xmlns:w15="http://schemas.microsoft.com/office/word/2012/wordml" xmlns:w16se="http://schemas.microsoft.com/office/word/2015/wordml/symex" mc:Ignorable="w14 w15 w16se">
+<w:styles xmlns:mc="http://schemas.openxmlformats.org/markup-compatibility/2006" xmlns:r="http://schemas.openxmlformats.org/officeDocument/2006/relationships" xmlns:w="http://schemas.openxmlformats.org/wordprocessingml/2006/main" xmlns:w14="http://schemas.microsoft.com/office/word/2010/wordml" xmlns:w15="http://schemas.microsoft.com/office/word/2012/wordml" xmlns:w16cex="http://schemas.microsoft.com/office/word/2018/wordml/cex" xmlns:w16cid="http://schemas.microsoft.com/office/word/2016/wordml/cid" xmlns:w16="http://schemas.microsoft.com/office/word/2018/wordml" xmlns:w16se="http://schemas.microsoft.com/office/word/2015/wordml/symex" mc:Ignorable="w14 w15 w16se w16cid w16 w16cex">
   <w:docDefaults>
     <w:rPrDefault>
       <w:rPr>
@@ -2372,7 +2434,7 @@
       </w:pPr>
     </w:pPrDefault>
   </w:docDefaults>
-  <w:latentStyles w:defLockedState="0" w:defUIPriority="99" w:defSemiHidden="0" w:defUnhideWhenUsed="0" w:defQFormat="0" w:count="371">
+  <w:latentStyles w:defLockedState="0" w:defUIPriority="99" w:defSemiHidden="0" w:defUnhideWhenUsed="0" w:defQFormat="0" w:count="376">
     <w:lsdException w:name="Normal" w:uiPriority="0" w:qFormat="1"/>
     <w:lsdException w:name="heading 1" w:uiPriority="9" w:qFormat="1"/>
     <w:lsdException w:name="heading 2" w:semiHidden="1" w:uiPriority="9" w:unhideWhenUsed="1" w:qFormat="1"/>
@@ -2478,7 +2540,6 @@
     <w:lsdException w:name="HTML Sample" w:semiHidden="1" w:unhideWhenUsed="1"/>
     <w:lsdException w:name="HTML Typewriter" w:semiHidden="1" w:unhideWhenUsed="1"/>
     <w:lsdException w:name="HTML Variable" w:semiHidden="1" w:unhideWhenUsed="1"/>
-    <w:lsdException w:name="Normal Table" w:semiHidden="1" w:unhideWhenUsed="1"/>
     <w:lsdException w:name="annotation subject" w:semiHidden="1" w:unhideWhenUsed="1"/>
     <w:lsdException w:name="No List" w:semiHidden="1" w:unhideWhenUsed="1"/>
     <w:lsdException w:name="Outline List 1" w:semiHidden="1" w:unhideWhenUsed="1"/>
@@ -2521,11 +2582,8 @@
     <w:lsdException w:name="Table Contemporary" w:semiHidden="1" w:unhideWhenUsed="1"/>
     <w:lsdException w:name="Table Elegant" w:semiHidden="1" w:unhideWhenUsed="1"/>
     <w:lsdException w:name="Table Professional" w:semiHidden="1" w:unhideWhenUsed="1"/>
-    <w:lsdException w:name="Table Subtle 1" w:semiHidden="1" w:unhideWhenUsed="1"/>
     <w:lsdException w:name="Table Subtle 2" w:semiHidden="1" w:unhideWhenUsed="1"/>
     <w:lsdException w:name="Table Web 1" w:semiHidden="1" w:unhideWhenUsed="1"/>
-    <w:lsdException w:name="Table Web 2" w:semiHidden="1" w:unhideWhenUsed="1"/>
-    <w:lsdException w:name="Table Web 3" w:semiHidden="1" w:unhideWhenUsed="1"/>
     <w:lsdException w:name="Balloon Text" w:semiHidden="1" w:unhideWhenUsed="1"/>
     <w:lsdException w:name="Table Grid" w:uiPriority="39"/>
     <w:lsdException w:name="Table Theme" w:semiHidden="1" w:unhideWhenUsed="1"/>
@@ -2744,6 +2802,11 @@
     <w:lsdException w:name="List Table 5 Dark Accent 6" w:uiPriority="50"/>
     <w:lsdException w:name="List Table 6 Colorful Accent 6" w:uiPriority="51"/>
     <w:lsdException w:name="List Table 7 Colorful Accent 6" w:uiPriority="52"/>
+    <w:lsdException w:name="Mention" w:semiHidden="1" w:unhideWhenUsed="1"/>
+    <w:lsdException w:name="Smart Hyperlink" w:semiHidden="1" w:unhideWhenUsed="1"/>
+    <w:lsdException w:name="Hashtag" w:semiHidden="1" w:unhideWhenUsed="1"/>
+    <w:lsdException w:name="Unresolved Mention" w:semiHidden="1" w:unhideWhenUsed="1"/>
+    <w:lsdException w:name="Smart Link" w:semiHidden="1" w:unhideWhenUsed="1"/>
   </w:latentStyles>
   <w:style w:type="paragraph" w:default="1" w:styleId="Normal">
     <w:name w:val="Normal"/>

</xml_diff>

<commit_message>
More examples to async
</commit_message>
<xml_diff>
--- a/AsynchronousOperations/AsynchronousOperations_AnExampleOfDoubleAsynchronous_ExecutedInThreeDifferentMoments.docx
+++ b/AsynchronousOperations/AsynchronousOperations_AnExampleOfDoubleAsynchronous_ExecutedInThreeDifferentMoments.docx
@@ -4,7 +4,7 @@
   <w:body>
     <w:p>
       <w:pPr>
-        <w:spacing w:after="0" w:line="240" w:lineRule="auto"/>
+        <w:spacing w:after="0"/>
         <w:rPr>
           <w:rFonts w:eastAsia="Times New Roman" w:cstheme="minorHAnsi"/>
           <w:sz w:val="18"/>
@@ -42,7 +42,7 @@
     </w:p>
     <w:p>
       <w:pPr>
-        <w:spacing w:after="0" w:line="240" w:lineRule="auto"/>
+        <w:spacing w:after="0"/>
         <w:rPr>
           <w:rFonts w:eastAsia="Times New Roman" w:cstheme="minorHAnsi"/>
           <w:sz w:val="24"/>
@@ -80,18 +80,18 @@
     </w:p>
     <w:p>
       <w:pPr>
-        <w:spacing w:after="0" w:line="240" w:lineRule="auto"/>
-        <w:rPr>
-          <w:rFonts w:eastAsia="Times New Roman" w:cstheme="minorHAnsi"/>
-          <w:sz w:val="24"/>
-          <w:szCs w:val="24"/>
-          <w:lang w:val="en-US" w:eastAsia="fi-FI"/>
-        </w:rPr>
-      </w:pPr>
-    </w:p>
-    <w:p>
-      <w:pPr>
-        <w:spacing w:after="0" w:line="240" w:lineRule="auto"/>
+        <w:spacing w:after="0"/>
+        <w:rPr>
+          <w:rFonts w:eastAsia="Times New Roman" w:cstheme="minorHAnsi"/>
+          <w:sz w:val="24"/>
+          <w:szCs w:val="24"/>
+          <w:lang w:val="en-US" w:eastAsia="fi-FI"/>
+        </w:rPr>
+      </w:pPr>
+    </w:p>
+    <w:p>
+      <w:pPr>
+        <w:spacing w:after="0"/>
         <w:rPr>
           <w:rFonts w:eastAsia="Times New Roman" w:cstheme="minorHAnsi"/>
           <w:sz w:val="24"/>
@@ -147,18 +147,18 @@
     </w:p>
     <w:p>
       <w:pPr>
-        <w:spacing w:after="0" w:line="240" w:lineRule="auto"/>
-        <w:rPr>
-          <w:rFonts w:ascii="Lucida Console" w:eastAsia="Times New Roman" w:hAnsi="Lucida Console" w:cs="Courier New"/>
-          <w:sz w:val="24"/>
-          <w:szCs w:val="24"/>
-          <w:lang w:val="en-US" w:eastAsia="fi-FI"/>
-        </w:rPr>
-      </w:pPr>
-    </w:p>
-    <w:p>
-      <w:pPr>
-        <w:spacing w:after="0" w:line="240" w:lineRule="auto"/>
+        <w:spacing w:after="0"/>
+        <w:rPr>
+          <w:rFonts w:ascii="Lucida Console" w:eastAsia="Times New Roman" w:hAnsi="Lucida Console" w:cs="Courier New"/>
+          <w:sz w:val="24"/>
+          <w:szCs w:val="24"/>
+          <w:lang w:val="en-US" w:eastAsia="fi-FI"/>
+        </w:rPr>
+      </w:pPr>
+    </w:p>
+    <w:p>
+      <w:pPr>
+        <w:spacing w:after="0"/>
         <w:rPr>
           <w:rFonts w:ascii="Lucida Console" w:eastAsia="Times New Roman" w:hAnsi="Lucida Console" w:cs="Courier New"/>
           <w:lang w:val="en-US" w:eastAsia="fi-FI"/>
@@ -189,7 +189,6 @@
         </w:rPr>
         <w:t xml:space="preserve">/** </w:t>
       </w:r>
-      <w:proofErr w:type="gramStart"/>
       <w:r>
         <w:rPr>
           <w:rFonts w:ascii="Lucida Console" w:eastAsia="Times New Roman" w:hAnsi="Lucida Console" w:cs="Courier New"/>
@@ -209,15 +208,7 @@
           <w:rFonts w:ascii="Lucida Console" w:eastAsia="Times New Roman" w:hAnsi="Lucida Console" w:cs="Courier New"/>
           <w:lang w:val="en-US" w:eastAsia="fi-FI"/>
         </w:rPr>
-        <w:t xml:space="preserve"> (</w:t>
-      </w:r>
-      <w:proofErr w:type="gramEnd"/>
-      <w:r>
-        <w:rPr>
-          <w:rFonts w:ascii="Lucida Console" w:eastAsia="Times New Roman" w:hAnsi="Lucida Console" w:cs="Courier New"/>
-          <w:lang w:val="en-US" w:eastAsia="fi-FI"/>
-        </w:rPr>
-        <w:t xml:space="preserve">and with GET request) </w:t>
+        <w:t xml:space="preserve"> (and with GET request) </w:t>
       </w:r>
       <w:r>
         <w:rPr>
@@ -229,18 +220,18 @@
     </w:p>
     <w:p>
       <w:pPr>
-        <w:spacing w:after="0" w:line="240" w:lineRule="auto"/>
-        <w:rPr>
-          <w:rFonts w:ascii="Lucida Console" w:eastAsia="Times New Roman" w:hAnsi="Lucida Console" w:cs="Courier New"/>
-          <w:sz w:val="24"/>
-          <w:szCs w:val="24"/>
-          <w:lang w:val="en-US" w:eastAsia="fi-FI"/>
-        </w:rPr>
-      </w:pPr>
-    </w:p>
-    <w:p>
-      <w:pPr>
-        <w:spacing w:after="0" w:line="240" w:lineRule="auto"/>
+        <w:spacing w:after="0"/>
+        <w:rPr>
+          <w:rFonts w:ascii="Lucida Console" w:eastAsia="Times New Roman" w:hAnsi="Lucida Console" w:cs="Courier New"/>
+          <w:sz w:val="24"/>
+          <w:szCs w:val="24"/>
+          <w:lang w:val="en-US" w:eastAsia="fi-FI"/>
+        </w:rPr>
+      </w:pPr>
+    </w:p>
+    <w:p>
+      <w:pPr>
+        <w:spacing w:after="0"/>
         <w:rPr>
           <w:rFonts w:ascii="Lucida Console" w:eastAsia="Times New Roman" w:hAnsi="Lucida Console" w:cs="Courier New"/>
           <w:sz w:val="24"/>
@@ -330,7 +321,7 @@
           </mc:Choice>
           <mc:Fallback>
             <w:pict>
-              <v:shapetype w14:anchorId="017871B0" id="_x0000_t67" coordsize="21600,21600" o:spt="67" adj="16200,5400" path="m0@0l@1@0@1,0@2,0@2@0,21600@0,10800,21600xe">
+              <v:shapetype w14:anchorId="44A7A5A5" id="_x0000_t67" coordsize="21600,21600" o:spt="67" adj="16200,5400" path="m0@0l@1@0@1,0@2,0@2@0,21600@0,10800,21600xe">
                 <v:stroke joinstyle="miter"/>
                 <v:formulas>
                   <v:f eqn="val #0"/>
@@ -361,8 +352,6 @@
         </w:rPr>
         <w:t xml:space="preserve">    </w:t>
       </w:r>
-      <w:proofErr w:type="spellStart"/>
-      <w:proofErr w:type="gramStart"/>
       <w:r>
         <w:rPr>
           <w:rFonts w:ascii="Lucida Console" w:eastAsia="Times New Roman" w:hAnsi="Lucida Console" w:cs="Courier New"/>
@@ -371,9 +360,17 @@
           <w:szCs w:val="24"/>
           <w:lang w:val="en-US" w:eastAsia="fi-FI"/>
         </w:rPr>
-        <w:t>router.get</w:t>
-      </w:r>
-      <w:proofErr w:type="spellEnd"/>
+        <w:t>router.get('/',</w:t>
+      </w:r>
+      <w:r>
+        <w:rPr>
+          <w:rFonts w:ascii="Lucida Console" w:eastAsia="Times New Roman" w:hAnsi="Lucida Console" w:cs="Courier New"/>
+          <w:sz w:val="24"/>
+          <w:szCs w:val="24"/>
+          <w:lang w:val="en-US" w:eastAsia="fi-FI"/>
+        </w:rPr>
+        <w:t xml:space="preserve"> </w:t>
+      </w:r>
       <w:r>
         <w:rPr>
           <w:rFonts w:ascii="Lucida Console" w:eastAsia="Times New Roman" w:hAnsi="Lucida Console" w:cs="Courier New"/>
@@ -382,9 +379,18 @@
           <w:szCs w:val="24"/>
           <w:lang w:val="en-US" w:eastAsia="fi-FI"/>
         </w:rPr>
-        <w:t>(</w:t>
-      </w:r>
-      <w:proofErr w:type="gramEnd"/>
+        <w:t>function(</w:t>
+      </w:r>
+      <w:r>
+        <w:rPr>
+          <w:rFonts w:ascii="Lucida Console" w:eastAsia="Times New Roman" w:hAnsi="Lucida Console" w:cs="Courier New"/>
+          <w:color w:val="C00000"/>
+          <w:sz w:val="24"/>
+          <w:szCs w:val="24"/>
+          <w:lang w:val="en-US" w:eastAsia="fi-FI"/>
+        </w:rPr>
+        <w:t>req,res</w:t>
+      </w:r>
       <w:r>
         <w:rPr>
           <w:rFonts w:ascii="Lucida Console" w:eastAsia="Times New Roman" w:hAnsi="Lucida Console" w:cs="Courier New"/>
@@ -393,7 +399,7 @@
           <w:szCs w:val="24"/>
           <w:lang w:val="en-US" w:eastAsia="fi-FI"/>
         </w:rPr>
-        <w:t>'/',</w:t>
+        <w:t>)</w:t>
       </w:r>
       <w:r>
         <w:rPr>
@@ -412,53 +418,12 @@
           <w:szCs w:val="24"/>
           <w:lang w:val="en-US" w:eastAsia="fi-FI"/>
         </w:rPr>
-        <w:t>function(</w:t>
-      </w:r>
-      <w:proofErr w:type="spellStart"/>
-      <w:r>
-        <w:rPr>
-          <w:rFonts w:ascii="Lucida Console" w:eastAsia="Times New Roman" w:hAnsi="Lucida Console" w:cs="Courier New"/>
-          <w:color w:val="C00000"/>
-          <w:sz w:val="24"/>
-          <w:szCs w:val="24"/>
-          <w:lang w:val="en-US" w:eastAsia="fi-FI"/>
-        </w:rPr>
-        <w:t>req,res</w:t>
-      </w:r>
-      <w:proofErr w:type="spellEnd"/>
-      <w:r>
-        <w:rPr>
-          <w:rFonts w:ascii="Lucida Console" w:eastAsia="Times New Roman" w:hAnsi="Lucida Console" w:cs="Courier New"/>
-          <w:color w:val="0070C0"/>
-          <w:sz w:val="24"/>
-          <w:szCs w:val="24"/>
-          <w:lang w:val="en-US" w:eastAsia="fi-FI"/>
-        </w:rPr>
-        <w:t>)</w:t>
-      </w:r>
-      <w:r>
-        <w:rPr>
-          <w:rFonts w:ascii="Lucida Console" w:eastAsia="Times New Roman" w:hAnsi="Lucida Console" w:cs="Courier New"/>
-          <w:sz w:val="24"/>
-          <w:szCs w:val="24"/>
-          <w:lang w:val="en-US" w:eastAsia="fi-FI"/>
-        </w:rPr>
-        <w:t xml:space="preserve"> </w:t>
-      </w:r>
-      <w:r>
-        <w:rPr>
-          <w:rFonts w:ascii="Lucida Console" w:eastAsia="Times New Roman" w:hAnsi="Lucida Console" w:cs="Courier New"/>
-          <w:color w:val="0070C0"/>
-          <w:sz w:val="24"/>
-          <w:szCs w:val="24"/>
-          <w:lang w:val="en-US" w:eastAsia="fi-FI"/>
-        </w:rPr>
         <w:t>{</w:t>
       </w:r>
     </w:p>
     <w:p>
       <w:pPr>
-        <w:spacing w:after="0" w:line="240" w:lineRule="auto"/>
+        <w:spacing w:after="0"/>
         <w:rPr>
           <w:rFonts w:ascii="Lucida Console" w:eastAsia="Times New Roman" w:hAnsi="Lucida Console" w:cs="Courier New"/>
           <w:sz w:val="24"/>
@@ -548,7 +513,7 @@
           </mc:Choice>
           <mc:Fallback>
             <w:pict>
-              <v:shape w14:anchorId="554754EA" id="Down Arrow 2" o:spid="_x0000_s1026" type="#_x0000_t67" style="position:absolute;margin-left:44.4pt;margin-top:.5pt;width:11.1pt;height:57.9pt;z-index:251661312;visibility:visible;mso-wrap-style:square;mso-height-percent:0;mso-wrap-distance-left:9pt;mso-wrap-distance-top:0;mso-wrap-distance-right:9pt;mso-wrap-distance-bottom:0;mso-position-horizontal:absolute;mso-position-horizontal-relative:text;mso-position-vertical:absolute;mso-position-vertical-relative:text;mso-height-percent:0;mso-height-relative:margin;v-text-anchor:middle" o:gfxdata="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" adj="19530" fillcolor="#823b0b [1605]" strokecolor="#823b0b [1605]" strokeweight="1pt"/>
+              <v:shape w14:anchorId="605CBD5F" id="Down Arrow 2" o:spid="_x0000_s1026" type="#_x0000_t67" style="position:absolute;margin-left:44.4pt;margin-top:.5pt;width:11.1pt;height:57.9pt;z-index:251661312;visibility:visible;mso-wrap-style:square;mso-height-percent:0;mso-wrap-distance-left:9pt;mso-wrap-distance-top:0;mso-wrap-distance-right:9pt;mso-wrap-distance-bottom:0;mso-position-horizontal:absolute;mso-position-horizontal-relative:text;mso-position-vertical:absolute;mso-position-vertical-relative:text;mso-height-percent:0;mso-height-relative:margin;v-text-anchor:middle" o:gfxdata="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" adj="19530" fillcolor="#823b0b [1605]" strokecolor="#823b0b [1605]" strokeweight="1pt"/>
             </w:pict>
           </mc:Fallback>
         </mc:AlternateContent>
@@ -571,29 +536,15 @@
         </w:rPr>
         <w:t xml:space="preserve">    </w:t>
       </w:r>
-      <w:proofErr w:type="spellStart"/>
-      <w:proofErr w:type="gramStart"/>
-      <w:r>
-        <w:rPr>
-          <w:rFonts w:ascii="Lucida Console" w:eastAsia="Times New Roman" w:hAnsi="Lucida Console" w:cs="Courier New"/>
-          <w:color w:val="C00000"/>
-          <w:sz w:val="24"/>
-          <w:szCs w:val="24"/>
-          <w:lang w:val="en-US" w:eastAsia="fi-FI"/>
-        </w:rPr>
-        <w:t>db.select</w:t>
-      </w:r>
-      <w:proofErr w:type="spellEnd"/>
-      <w:proofErr w:type="gramEnd"/>
-      <w:r>
-        <w:rPr>
-          <w:rFonts w:ascii="Lucida Console" w:eastAsia="Times New Roman" w:hAnsi="Lucida Console" w:cs="Courier New"/>
-          <w:color w:val="C00000"/>
-          <w:sz w:val="24"/>
-          <w:szCs w:val="24"/>
-          <w:lang w:val="en-US" w:eastAsia="fi-FI"/>
-        </w:rPr>
-        <w:t>().from('Person').then( (</w:t>
+      <w:r>
+        <w:rPr>
+          <w:rFonts w:ascii="Lucida Console" w:eastAsia="Times New Roman" w:hAnsi="Lucida Console" w:cs="Courier New"/>
+          <w:color w:val="C00000"/>
+          <w:sz w:val="24"/>
+          <w:szCs w:val="24"/>
+          <w:lang w:val="en-US" w:eastAsia="fi-FI"/>
+        </w:rPr>
+        <w:t>db.select().from('Person').then( (</w:t>
       </w:r>
       <w:r>
         <w:rPr>
@@ -618,7 +569,7 @@
     </w:p>
     <w:p>
       <w:pPr>
-        <w:spacing w:after="0" w:line="240" w:lineRule="auto"/>
+        <w:spacing w:after="0"/>
         <w:rPr>
           <w:rFonts w:ascii="Lucida Console" w:eastAsia="Times New Roman" w:hAnsi="Lucida Console" w:cs="Courier New"/>
           <w:color w:val="BF8F00" w:themeColor="accent4" w:themeShade="BF"/>
@@ -721,23 +672,7 @@
           </mc:Choice>
           <mc:Fallback>
             <w:pict>
-              <v:shapetype w14:anchorId="76C473F6" id="_x0000_t67" coordsize="21600,21600" o:spt="67" adj="16200,5400" path="m0@0l@1@0@1,0@2,0@2@0,21600@0,10800,21600xe">
-                <v:stroke joinstyle="miter"/>
-                <v:formulas>
-                  <v:f eqn="val #0"/>
-                  <v:f eqn="val #1"/>
-                  <v:f eqn="sum height 0 #1"/>
-                  <v:f eqn="sum 10800 0 #1"/>
-                  <v:f eqn="sum width 0 #0"/>
-                  <v:f eqn="prod @4 @3 10800"/>
-                  <v:f eqn="sum width 0 @5"/>
-                </v:formulas>
-                <v:path o:connecttype="custom" o:connectlocs="10800,0;0,@0;10800,21600;21600,@0" o:connectangles="270,180,90,0" textboxrect="@1,0,@2,@6"/>
-                <v:handles>
-                  <v:h position="#1,#0" xrange="0,10800" yrange="0,21600"/>
-                </v:handles>
-              </v:shapetype>
-              <v:shape id="Down Arrow 3" o:spid="_x0000_s1026" type="#_x0000_t67" style="position:absolute;margin-left:73.5pt;margin-top:1.7pt;width:11.1pt;height:21.9pt;z-index:251663360;visibility:visible;mso-wrap-style:square;mso-height-percent:0;mso-wrap-distance-left:9pt;mso-wrap-distance-top:0;mso-wrap-distance-right:9pt;mso-wrap-distance-bottom:0;mso-position-horizontal:absolute;mso-position-horizontal-relative:text;mso-position-vertical:absolute;mso-position-vertical-relative:text;mso-height-percent:0;mso-height-relative:margin;v-text-anchor:middle" o:gfxdata="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" adj="16126" fillcolor="#bf8f00 [2407]" strokecolor="#bf8f00 [2407]" strokeweight="1pt">
+              <v:shape w14:anchorId="76C473F6" id="Down Arrow 3" o:spid="_x0000_s1026" type="#_x0000_t67" style="position:absolute;margin-left:73.5pt;margin-top:1.7pt;width:11.1pt;height:21.9pt;z-index:251663360;visibility:visible;mso-wrap-style:square;mso-height-percent:0;mso-wrap-distance-left:9pt;mso-wrap-distance-top:0;mso-wrap-distance-right:9pt;mso-wrap-distance-bottom:0;mso-position-horizontal:absolute;mso-position-horizontal-relative:text;mso-position-vertical:absolute;mso-position-vertical-relative:text;mso-height-percent:0;mso-height-relative:margin;v-text-anchor:middle" o:gfxdata="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" adj="16126" fillcolor="#bf8f00 [2407]" strokecolor="#bf8f00 [2407]" strokeweight="1pt">
                 <v:textbox>
                   <w:txbxContent>
                     <w:p>
@@ -773,8 +708,6 @@
         </w:rPr>
         <w:t xml:space="preserve">    </w:t>
       </w:r>
-      <w:proofErr w:type="spellStart"/>
-      <w:proofErr w:type="gramStart"/>
       <w:r>
         <w:rPr>
           <w:rFonts w:ascii="Lucida Console" w:eastAsia="Times New Roman" w:hAnsi="Lucida Console" w:cs="Courier New"/>
@@ -783,11 +716,12 @@
           <w:szCs w:val="24"/>
           <w:lang w:val="en-US" w:eastAsia="fi-FI"/>
         </w:rPr>
-        <w:t>res.status</w:t>
-      </w:r>
-      <w:proofErr w:type="spellEnd"/>
-      <w:proofErr w:type="gramEnd"/>
-      <w:r>
+        <w:t>res.status(200);</w:t>
+      </w:r>
+    </w:p>
+    <w:p>
+      <w:pPr>
+        <w:spacing w:after="0"/>
         <w:rPr>
           <w:rFonts w:ascii="Lucida Console" w:eastAsia="Times New Roman" w:hAnsi="Lucida Console" w:cs="Courier New"/>
           <w:color w:val="BF8F00" w:themeColor="accent4" w:themeShade="BF"/>
@@ -795,12 +729,8 @@
           <w:szCs w:val="24"/>
           <w:lang w:val="en-US" w:eastAsia="fi-FI"/>
         </w:rPr>
-        <w:t>(200);</w:t>
-      </w:r>
-    </w:p>
-    <w:p>
-      <w:pPr>
-        <w:spacing w:after="0" w:line="240" w:lineRule="auto"/>
+      </w:pPr>
+      <w:r>
         <w:rPr>
           <w:rFonts w:ascii="Lucida Console" w:eastAsia="Times New Roman" w:hAnsi="Lucida Console" w:cs="Courier New"/>
           <w:color w:val="BF8F00" w:themeColor="accent4" w:themeShade="BF"/>
@@ -808,7 +738,8 @@
           <w:szCs w:val="24"/>
           <w:lang w:val="en-US" w:eastAsia="fi-FI"/>
         </w:rPr>
-      </w:pPr>
+        <w:t xml:space="preserve">        </w:t>
+      </w:r>
       <w:r>
         <w:rPr>
           <w:rFonts w:ascii="Lucida Console" w:eastAsia="Times New Roman" w:hAnsi="Lucida Console" w:cs="Courier New"/>
@@ -817,7 +748,7 @@
           <w:szCs w:val="24"/>
           <w:lang w:val="en-US" w:eastAsia="fi-FI"/>
         </w:rPr>
-        <w:t xml:space="preserve">        </w:t>
+        <w:t xml:space="preserve">    </w:t>
       </w:r>
       <w:r>
         <w:rPr>
@@ -827,44 +758,29 @@
           <w:szCs w:val="24"/>
           <w:lang w:val="en-US" w:eastAsia="fi-FI"/>
         </w:rPr>
+        <w:t xml:space="preserve">res.send(data); </w:t>
+      </w:r>
+    </w:p>
+    <w:p>
+      <w:pPr>
+        <w:spacing w:after="0"/>
+        <w:rPr>
+          <w:rFonts w:ascii="Lucida Console" w:eastAsia="Times New Roman" w:hAnsi="Lucida Console" w:cs="Courier New"/>
+          <w:color w:val="C00000"/>
+          <w:sz w:val="24"/>
+          <w:szCs w:val="24"/>
+          <w:lang w:val="en-US" w:eastAsia="fi-FI"/>
+        </w:rPr>
+      </w:pPr>
+      <w:r>
+        <w:rPr>
+          <w:rFonts w:ascii="Lucida Console" w:eastAsia="Times New Roman" w:hAnsi="Lucida Console" w:cs="Courier New"/>
+          <w:sz w:val="24"/>
+          <w:szCs w:val="24"/>
+          <w:lang w:val="en-US" w:eastAsia="fi-FI"/>
+        </w:rPr>
         <w:t xml:space="preserve">    </w:t>
       </w:r>
-      <w:proofErr w:type="spellStart"/>
-      <w:proofErr w:type="gramStart"/>
-      <w:r>
-        <w:rPr>
-          <w:rFonts w:ascii="Lucida Console" w:eastAsia="Times New Roman" w:hAnsi="Lucida Console" w:cs="Courier New"/>
-          <w:color w:val="BF8F00" w:themeColor="accent4" w:themeShade="BF"/>
-          <w:sz w:val="24"/>
-          <w:szCs w:val="24"/>
-          <w:lang w:val="en-US" w:eastAsia="fi-FI"/>
-        </w:rPr>
-        <w:t>res.send</w:t>
-      </w:r>
-      <w:proofErr w:type="spellEnd"/>
-      <w:proofErr w:type="gramEnd"/>
-      <w:r>
-        <w:rPr>
-          <w:rFonts w:ascii="Lucida Console" w:eastAsia="Times New Roman" w:hAnsi="Lucida Console" w:cs="Courier New"/>
-          <w:color w:val="BF8F00" w:themeColor="accent4" w:themeShade="BF"/>
-          <w:sz w:val="24"/>
-          <w:szCs w:val="24"/>
-          <w:lang w:val="en-US" w:eastAsia="fi-FI"/>
-        </w:rPr>
-        <w:t xml:space="preserve">(data); </w:t>
-      </w:r>
-    </w:p>
-    <w:p>
-      <w:pPr>
-        <w:spacing w:after="0" w:line="240" w:lineRule="auto"/>
-        <w:rPr>
-          <w:rFonts w:ascii="Lucida Console" w:eastAsia="Times New Roman" w:hAnsi="Lucida Console" w:cs="Courier New"/>
-          <w:color w:val="C00000"/>
-          <w:sz w:val="24"/>
-          <w:szCs w:val="24"/>
-          <w:lang w:val="en-US" w:eastAsia="fi-FI"/>
-        </w:rPr>
-      </w:pPr>
       <w:r>
         <w:rPr>
           <w:rFonts w:ascii="Lucida Console" w:eastAsia="Times New Roman" w:hAnsi="Lucida Console" w:cs="Courier New"/>
@@ -877,6 +793,29 @@
       <w:r>
         <w:rPr>
           <w:rFonts w:ascii="Lucida Console" w:eastAsia="Times New Roman" w:hAnsi="Lucida Console" w:cs="Courier New"/>
+          <w:color w:val="C00000"/>
+          <w:sz w:val="24"/>
+          <w:szCs w:val="24"/>
+          <w:lang w:val="en-US" w:eastAsia="fi-FI"/>
+        </w:rPr>
+        <w:t>}</w:t>
+      </w:r>
+    </w:p>
+    <w:p>
+      <w:pPr>
+        <w:spacing w:after="0"/>
+        <w:rPr>
+          <w:rFonts w:ascii="Lucida Console" w:eastAsia="Times New Roman" w:hAnsi="Lucida Console" w:cs="Courier New"/>
+          <w:color w:val="C00000"/>
+          <w:sz w:val="24"/>
+          <w:szCs w:val="24"/>
+          <w:lang w:val="en-US" w:eastAsia="fi-FI"/>
+        </w:rPr>
+      </w:pPr>
+      <w:r>
+        <w:rPr>
+          <w:rFonts w:ascii="Lucida Console" w:eastAsia="Times New Roman" w:hAnsi="Lucida Console" w:cs="Courier New"/>
+          <w:color w:val="C00000"/>
           <w:sz w:val="24"/>
           <w:szCs w:val="24"/>
           <w:lang w:val="en-US" w:eastAsia="fi-FI"/>
@@ -891,85 +830,53 @@
           <w:szCs w:val="24"/>
           <w:lang w:val="en-US" w:eastAsia="fi-FI"/>
         </w:rPr>
+        <w:t xml:space="preserve">    </w:t>
+      </w:r>
+      <w:r>
+        <w:rPr>
+          <w:rFonts w:ascii="Lucida Console" w:eastAsia="Times New Roman" w:hAnsi="Lucida Console" w:cs="Courier New"/>
+          <w:color w:val="C00000"/>
+          <w:sz w:val="24"/>
+          <w:szCs w:val="24"/>
+          <w:lang w:val="en-US" w:eastAsia="fi-FI"/>
+        </w:rPr>
+        <w:t>);</w:t>
+      </w:r>
+    </w:p>
+    <w:p>
+      <w:pPr>
+        <w:spacing w:after="0"/>
+        <w:rPr>
+          <w:rFonts w:ascii="Lucida Console" w:eastAsia="Times New Roman" w:hAnsi="Lucida Console" w:cs="Courier New"/>
+          <w:sz w:val="24"/>
+          <w:szCs w:val="24"/>
+          <w:lang w:val="en-US" w:eastAsia="fi-FI"/>
+        </w:rPr>
+      </w:pPr>
+      <w:r>
+        <w:rPr>
+          <w:rFonts w:ascii="Lucida Console" w:eastAsia="Times New Roman" w:hAnsi="Lucida Console" w:cs="Courier New"/>
+          <w:color w:val="0070C0"/>
+          <w:sz w:val="24"/>
+          <w:szCs w:val="24"/>
+          <w:lang w:val="en-US" w:eastAsia="fi-FI"/>
+        </w:rPr>
+        <w:t xml:space="preserve">    </w:t>
+      </w:r>
+      <w:r>
+        <w:rPr>
+          <w:rFonts w:ascii="Lucida Console" w:eastAsia="Times New Roman" w:hAnsi="Lucida Console" w:cs="Courier New"/>
+          <w:color w:val="0070C0"/>
+          <w:sz w:val="24"/>
+          <w:szCs w:val="24"/>
+          <w:lang w:val="en-US" w:eastAsia="fi-FI"/>
+        </w:rPr>
         <w:t>}</w:t>
       </w:r>
     </w:p>
     <w:p>
       <w:pPr>
-        <w:spacing w:after="0" w:line="240" w:lineRule="auto"/>
-        <w:rPr>
-          <w:rFonts w:ascii="Lucida Console" w:eastAsia="Times New Roman" w:hAnsi="Lucida Console" w:cs="Courier New"/>
-          <w:color w:val="C00000"/>
-          <w:sz w:val="24"/>
-          <w:szCs w:val="24"/>
-          <w:lang w:val="en-US" w:eastAsia="fi-FI"/>
-        </w:rPr>
-      </w:pPr>
-      <w:r>
-        <w:rPr>
-          <w:rFonts w:ascii="Lucida Console" w:eastAsia="Times New Roman" w:hAnsi="Lucida Console" w:cs="Courier New"/>
-          <w:color w:val="C00000"/>
-          <w:sz w:val="24"/>
-          <w:szCs w:val="24"/>
-          <w:lang w:val="en-US" w:eastAsia="fi-FI"/>
-        </w:rPr>
-        <w:t xml:space="preserve">    </w:t>
-      </w:r>
-      <w:r>
-        <w:rPr>
-          <w:rFonts w:ascii="Lucida Console" w:eastAsia="Times New Roman" w:hAnsi="Lucida Console" w:cs="Courier New"/>
-          <w:color w:val="C00000"/>
-          <w:sz w:val="24"/>
-          <w:szCs w:val="24"/>
-          <w:lang w:val="en-US" w:eastAsia="fi-FI"/>
-        </w:rPr>
-        <w:t xml:space="preserve">    </w:t>
-      </w:r>
-      <w:r>
-        <w:rPr>
-          <w:rFonts w:ascii="Lucida Console" w:eastAsia="Times New Roman" w:hAnsi="Lucida Console" w:cs="Courier New"/>
-          <w:color w:val="C00000"/>
-          <w:sz w:val="24"/>
-          <w:szCs w:val="24"/>
-          <w:lang w:val="en-US" w:eastAsia="fi-FI"/>
-        </w:rPr>
-        <w:t>);</w:t>
-      </w:r>
-    </w:p>
-    <w:p>
-      <w:pPr>
-        <w:spacing w:after="0" w:line="240" w:lineRule="auto"/>
-        <w:rPr>
-          <w:rFonts w:ascii="Lucida Console" w:eastAsia="Times New Roman" w:hAnsi="Lucida Console" w:cs="Courier New"/>
-          <w:sz w:val="24"/>
-          <w:szCs w:val="24"/>
-          <w:lang w:val="en-US" w:eastAsia="fi-FI"/>
-        </w:rPr>
-      </w:pPr>
-      <w:r>
-        <w:rPr>
-          <w:rFonts w:ascii="Lucida Console" w:eastAsia="Times New Roman" w:hAnsi="Lucida Console" w:cs="Courier New"/>
-          <w:color w:val="0070C0"/>
-          <w:sz w:val="24"/>
-          <w:szCs w:val="24"/>
-          <w:lang w:val="en-US" w:eastAsia="fi-FI"/>
-        </w:rPr>
-        <w:t xml:space="preserve">    </w:t>
-      </w:r>
-      <w:r>
-        <w:rPr>
-          <w:rFonts w:ascii="Lucida Console" w:eastAsia="Times New Roman" w:hAnsi="Lucida Console" w:cs="Courier New"/>
-          <w:color w:val="0070C0"/>
-          <w:sz w:val="24"/>
-          <w:szCs w:val="24"/>
-          <w:lang w:val="en-US" w:eastAsia="fi-FI"/>
-        </w:rPr>
-        <w:t>}</w:t>
-      </w:r>
-    </w:p>
-    <w:p>
-      <w:pPr>
-        <w:spacing w:after="0" w:line="240" w:lineRule="auto"/>
+        <w:spacing w:after="0"/>
         <w:rPr>
           <w:rFonts w:ascii="Lucida Console" w:eastAsia="Times New Roman" w:hAnsi="Lucida Console" w:cs="Courier New"/>
           <w:sz w:val="24"/>
@@ -1109,32 +1016,7 @@
           <w:color w:val="0070C0"/>
           <w:lang w:val="en-US" w:eastAsia="fi-FI"/>
         </w:rPr>
-        <w:t xml:space="preserve"> (</w:t>
-      </w:r>
-      <w:proofErr w:type="spellStart"/>
-      <w:proofErr w:type="gramStart"/>
-      <w:r>
-        <w:rPr>
-          <w:color w:val="0070C0"/>
-          <w:lang w:val="en-US" w:eastAsia="fi-FI"/>
-        </w:rPr>
-        <w:t>app.use</w:t>
-      </w:r>
-      <w:proofErr w:type="spellEnd"/>
-      <w:r>
-        <w:rPr>
-          <w:color w:val="0070C0"/>
-          <w:lang w:val="en-US" w:eastAsia="fi-FI"/>
-        </w:rPr>
-        <w:t>(</w:t>
-      </w:r>
-      <w:proofErr w:type="gramEnd"/>
-      <w:r>
-        <w:rPr>
-          <w:color w:val="0070C0"/>
-          <w:lang w:val="en-US" w:eastAsia="fi-FI"/>
-        </w:rPr>
-        <w:t xml:space="preserve">)), </w:t>
+        <w:t xml:space="preserve"> (app.use()), </w:t>
       </w:r>
       <w:r>
         <w:rPr>
@@ -1149,39 +1031,7 @@
           <w:color w:val="0070C0"/>
           <w:lang w:val="en-US" w:eastAsia="fi-FI"/>
         </w:rPr>
-        <w:t xml:space="preserve"> (</w:t>
-      </w:r>
-      <w:proofErr w:type="spellStart"/>
-      <w:r>
-        <w:rPr>
-          <w:color w:val="0070C0"/>
-          <w:lang w:val="en-US" w:eastAsia="fi-FI"/>
-        </w:rPr>
-        <w:t>app.use</w:t>
-      </w:r>
-      <w:proofErr w:type="spellEnd"/>
-      <w:r>
-        <w:rPr>
-          <w:color w:val="0070C0"/>
-          <w:lang w:val="en-US" w:eastAsia="fi-FI"/>
-        </w:rPr>
-        <w:t xml:space="preserve">() and </w:t>
-      </w:r>
-      <w:proofErr w:type="spellStart"/>
-      <w:r>
-        <w:rPr>
-          <w:color w:val="0070C0"/>
-          <w:lang w:val="en-US" w:eastAsia="fi-FI"/>
-        </w:rPr>
-        <w:t>router.use</w:t>
-      </w:r>
-      <w:proofErr w:type="spellEnd"/>
-      <w:r>
-        <w:rPr>
-          <w:color w:val="0070C0"/>
-          <w:lang w:val="en-US" w:eastAsia="fi-FI"/>
-        </w:rPr>
-        <w:t xml:space="preserve">()) and </w:t>
+        <w:t xml:space="preserve"> (app.use() and router.use()) and </w:t>
       </w:r>
       <w:r>
         <w:rPr>
@@ -1196,71 +1046,21 @@
           <w:color w:val="0070C0"/>
           <w:lang w:val="en-US" w:eastAsia="fi-FI"/>
         </w:rPr>
-        <w:t xml:space="preserve"> (</w:t>
-      </w:r>
-      <w:proofErr w:type="spellStart"/>
+        <w:t xml:space="preserve"> (app.get(), app.post())</w:t>
+      </w:r>
       <w:r>
         <w:rPr>
           <w:color w:val="0070C0"/>
           <w:lang w:val="en-US" w:eastAsia="fi-FI"/>
         </w:rPr>
-        <w:t>app.get</w:t>
-      </w:r>
-      <w:proofErr w:type="spellEnd"/>
+        <w:t xml:space="preserve">. </w:t>
+      </w:r>
       <w:r>
         <w:rPr>
           <w:color w:val="0070C0"/>
           <w:lang w:val="en-US" w:eastAsia="fi-FI"/>
         </w:rPr>
-        <w:t xml:space="preserve">(), </w:t>
-      </w:r>
-      <w:proofErr w:type="spellStart"/>
-      <w:r>
-        <w:rPr>
-          <w:color w:val="0070C0"/>
-          <w:lang w:val="en-US" w:eastAsia="fi-FI"/>
-        </w:rPr>
-        <w:t>app.post</w:t>
-      </w:r>
-      <w:proofErr w:type="spellEnd"/>
-      <w:r>
-        <w:rPr>
-          <w:color w:val="0070C0"/>
-          <w:lang w:val="en-US" w:eastAsia="fi-FI"/>
-        </w:rPr>
-        <w:t>())</w:t>
-      </w:r>
-      <w:r>
-        <w:rPr>
-          <w:color w:val="0070C0"/>
-          <w:lang w:val="en-US" w:eastAsia="fi-FI"/>
-        </w:rPr>
-        <w:t xml:space="preserve">. </w:t>
-      </w:r>
-      <w:r>
-        <w:rPr>
-          <w:color w:val="0070C0"/>
-          <w:lang w:val="en-US" w:eastAsia="fi-FI"/>
-        </w:rPr>
-        <w:t>The /index.js will start the server (</w:t>
-      </w:r>
-      <w:proofErr w:type="spellStart"/>
-      <w:proofErr w:type="gramStart"/>
-      <w:r>
-        <w:rPr>
-          <w:color w:val="0070C0"/>
-          <w:lang w:val="en-US" w:eastAsia="fi-FI"/>
-        </w:rPr>
-        <w:t>app.listen</w:t>
-      </w:r>
-      <w:proofErr w:type="spellEnd"/>
-      <w:proofErr w:type="gramEnd"/>
-      <w:r>
-        <w:rPr>
-          <w:color w:val="0070C0"/>
-          <w:lang w:val="en-US" w:eastAsia="fi-FI"/>
-        </w:rPr>
-        <w:t>())</w:t>
+        <w:t>The /index.js will start the server (app.listen())</w:t>
       </w:r>
     </w:p>
     <w:p>
@@ -1511,7 +1311,6 @@
         </w:rPr>
         <w:t xml:space="preserve"> </w:t>
       </w:r>
-      <w:proofErr w:type="gramStart"/>
       <w:r>
         <w:rPr>
           <w:rFonts w:eastAsia="Times New Roman" w:cstheme="minorHAnsi"/>
@@ -1534,16 +1333,7 @@
           <w:color w:val="000000" w:themeColor="text1"/>
           <w:lang w:val="en-US" w:eastAsia="fi-FI"/>
         </w:rPr>
-        <w:t>)</w:t>
-      </w:r>
-      <w:proofErr w:type="gramEnd"/>
-      <w:r>
-        <w:rPr>
-          <w:rFonts w:eastAsia="Times New Roman" w:cstheme="minorHAnsi"/>
-          <w:color w:val="000000" w:themeColor="text1"/>
-          <w:lang w:val="en-US" w:eastAsia="fi-FI"/>
-        </w:rPr>
-        <w:t xml:space="preserve"> =&gt; { }  </w:t>
+        <w:t xml:space="preserve">) =&gt; { }  </w:t>
       </w:r>
       <w:r>
         <w:rPr>
@@ -1623,25 +1413,7 @@
           <w:color w:val="C00000"/>
           <w:lang w:val="en-US" w:eastAsia="fi-FI"/>
         </w:rPr>
-        <w:t xml:space="preserve"> using </w:t>
-      </w:r>
-      <w:proofErr w:type="gramStart"/>
-      <w:r>
-        <w:rPr>
-          <w:rFonts w:eastAsia="Times New Roman" w:cstheme="minorHAnsi"/>
-          <w:color w:val="C00000"/>
-          <w:lang w:val="en-US" w:eastAsia="fi-FI"/>
-        </w:rPr>
-        <w:t>the .then</w:t>
-      </w:r>
-      <w:proofErr w:type="gramEnd"/>
-      <w:r>
-        <w:rPr>
-          <w:rFonts w:eastAsia="Times New Roman" w:cstheme="minorHAnsi"/>
-          <w:color w:val="C00000"/>
-          <w:lang w:val="en-US" w:eastAsia="fi-FI"/>
-        </w:rPr>
-        <w:t>( ) promise</w:t>
+        <w:t xml:space="preserve"> using the .then( ) promise</w:t>
       </w:r>
       <w:r>
         <w:rPr>
@@ -1930,15 +1702,7 @@
           <w:rFonts w:eastAsia="Times New Roman" w:cstheme="minorHAnsi"/>
           <w:lang w:val="en-US" w:eastAsia="fi-FI"/>
         </w:rPr>
-        <w:t xml:space="preserve"> </w:t>
-      </w:r>
-      <w:proofErr w:type="gramStart"/>
-      <w:r>
-        <w:rPr>
-          <w:rFonts w:eastAsia="Times New Roman" w:cstheme="minorHAnsi"/>
-          <w:lang w:val="en-US" w:eastAsia="fi-FI"/>
-        </w:rPr>
-        <w:t xml:space="preserve">about </w:t>
+        <w:t xml:space="preserve"> about </w:t>
       </w:r>
       <w:r>
         <w:rPr>
@@ -1947,7 +1711,6 @@
         </w:rPr>
         <w:t>:</w:t>
       </w:r>
-      <w:proofErr w:type="gramEnd"/>
       <w:r>
         <w:rPr>
           <w:rFonts w:eastAsia="Times New Roman" w:cstheme="minorHAnsi"/>
@@ -2169,6 +1932,402 @@
         </w:rPr>
         <w:t>(Many different kinds of options/methods exist for setting up asynchronous code. Learn them when you come across them.)</w:t>
       </w:r>
+    </w:p>
+    <w:p>
+      <w:pPr>
+        <w:rPr>
+          <w:rFonts w:eastAsia="Times New Roman" w:cstheme="minorHAnsi"/>
+          <w:lang w:val="en-US" w:eastAsia="fi-FI"/>
+        </w:rPr>
+      </w:pPr>
+      <w:r>
+        <w:rPr>
+          <w:rFonts w:eastAsia="Times New Roman" w:cstheme="minorHAnsi"/>
+          <w:lang w:val="en-US" w:eastAsia="fi-FI"/>
+        </w:rPr>
+        <w:br w:type="page"/>
+      </w:r>
+    </w:p>
+    <w:p>
+      <w:pPr>
+        <w:ind w:left="360"/>
+        <w:jc w:val="both"/>
+        <w:rPr>
+          <w:rFonts w:eastAsia="Times New Roman" w:cstheme="minorHAnsi"/>
+          <w:lang w:val="en-US" w:eastAsia="fi-FI"/>
+        </w:rPr>
+      </w:pPr>
+      <w:r>
+        <w:rPr>
+          <w:rFonts w:eastAsia="Times New Roman" w:cstheme="minorHAnsi"/>
+          <w:lang w:val="en-US" w:eastAsia="fi-FI"/>
+        </w:rPr>
+        <w:lastRenderedPageBreak/>
+        <w:t>Extra: Another code example, from Front-end</w:t>
+      </w:r>
+      <w:r>
+        <w:rPr>
+          <w:rFonts w:eastAsia="Times New Roman" w:cstheme="minorHAnsi"/>
+          <w:lang w:val="en-US" w:eastAsia="fi-FI"/>
+        </w:rPr>
+        <w:t xml:space="preserve">, how the Axios AJAX library executes the request, and sets the success and error handlers. When the AJAX response arrives from backend one of them will be executed.  </w:t>
+      </w:r>
+    </w:p>
+    <w:p>
+      <w:pPr>
+        <w:ind w:left="360"/>
+        <w:jc w:val="both"/>
+        <w:rPr>
+          <w:rFonts w:eastAsia="Times New Roman" w:cstheme="minorHAnsi"/>
+          <w:lang w:val="en-US" w:eastAsia="fi-FI"/>
+        </w:rPr>
+      </w:pPr>
+    </w:p>
+    <w:p>
+      <w:pPr>
+        <w:ind w:left="360"/>
+        <w:jc w:val="both"/>
+        <w:rPr>
+          <w:rFonts w:ascii="Consolas" w:eastAsia="Times New Roman" w:hAnsi="Consolas" w:cstheme="minorHAnsi"/>
+          <w:lang w:val="en-US" w:eastAsia="fi-FI"/>
+        </w:rPr>
+      </w:pPr>
+      <w:r>
+        <w:rPr>
+          <w:rFonts w:ascii="Consolas" w:eastAsia="Times New Roman" w:hAnsi="Consolas" w:cstheme="minorHAnsi"/>
+          <w:lang w:val="en-US" w:eastAsia="fi-FI"/>
+        </w:rPr>
+        <w:t>const ajaxRequest = {</w:t>
+      </w:r>
+    </w:p>
+    <w:p>
+      <w:pPr>
+        <w:ind w:left="360"/>
+        <w:jc w:val="both"/>
+        <w:rPr>
+          <w:rFonts w:ascii="Consolas" w:eastAsia="Times New Roman" w:hAnsi="Consolas" w:cstheme="minorHAnsi"/>
+          <w:lang w:val="en-US" w:eastAsia="fi-FI"/>
+        </w:rPr>
+      </w:pPr>
+      <w:r>
+        <w:rPr>
+          <w:rFonts w:ascii="Consolas" w:eastAsia="Times New Roman" w:hAnsi="Consolas" w:cstheme="minorHAnsi"/>
+          <w:lang w:val="en-US" w:eastAsia="fi-FI"/>
+        </w:rPr>
+        <w:t xml:space="preserve">      method: 'get',</w:t>
+      </w:r>
+    </w:p>
+    <w:p>
+      <w:pPr>
+        <w:ind w:left="360"/>
+        <w:jc w:val="both"/>
+        <w:rPr>
+          <w:rFonts w:ascii="Consolas" w:eastAsia="Times New Roman" w:hAnsi="Consolas" w:cstheme="minorHAnsi"/>
+          <w:lang w:val="en-US" w:eastAsia="fi-FI"/>
+        </w:rPr>
+      </w:pPr>
+      <w:r>
+        <w:rPr>
+          <w:rFonts w:ascii="Consolas" w:eastAsia="Times New Roman" w:hAnsi="Consolas" w:cstheme="minorHAnsi"/>
+          <w:lang w:val="en-US" w:eastAsia="fi-FI"/>
+        </w:rPr>
+        <w:t xml:space="preserve">      url: API_ROOT + '/category/all'</w:t>
+      </w:r>
+    </w:p>
+    <w:p>
+      <w:pPr>
+        <w:ind w:left="360"/>
+        <w:jc w:val="both"/>
+        <w:rPr>
+          <w:rFonts w:ascii="Consolas" w:eastAsia="Times New Roman" w:hAnsi="Consolas" w:cstheme="minorHAnsi"/>
+          <w:lang w:val="en-US" w:eastAsia="fi-FI"/>
+        </w:rPr>
+      </w:pPr>
+      <w:r>
+        <w:rPr>
+          <w:rFonts w:ascii="Consolas" w:eastAsia="Times New Roman" w:hAnsi="Consolas" w:cstheme="minorHAnsi"/>
+          <w:lang w:val="en-US" w:eastAsia="fi-FI"/>
+        </w:rPr>
+        <w:t>};</w:t>
+      </w:r>
+    </w:p>
+    <w:p>
+      <w:pPr>
+        <w:ind w:left="360"/>
+        <w:jc w:val="both"/>
+        <w:rPr>
+          <w:rFonts w:ascii="Consolas" w:eastAsia="Times New Roman" w:hAnsi="Consolas" w:cstheme="minorHAnsi"/>
+          <w:lang w:val="en-US" w:eastAsia="fi-FI"/>
+        </w:rPr>
+      </w:pPr>
+    </w:p>
+    <w:p>
+      <w:pPr>
+        <w:ind w:left="360"/>
+        <w:jc w:val="both"/>
+        <w:rPr>
+          <w:rFonts w:ascii="Consolas" w:eastAsia="Times New Roman" w:hAnsi="Consolas" w:cstheme="minorHAnsi"/>
+          <w:lang w:val="en-US" w:eastAsia="fi-FI"/>
+        </w:rPr>
+      </w:pPr>
+      <w:r>
+        <w:rPr>
+          <w:rFonts w:ascii="Consolas" w:eastAsia="Times New Roman" w:hAnsi="Consolas" w:cstheme="minorHAnsi"/>
+          <w:lang w:val="en-US" w:eastAsia="fi-FI"/>
+        </w:rPr>
+        <w:t>axios(ajaxRequest)</w:t>
+      </w:r>
+    </w:p>
+    <w:p>
+      <w:pPr>
+        <w:ind w:left="360"/>
+        <w:jc w:val="both"/>
+        <w:rPr>
+          <w:rFonts w:ascii="Consolas" w:eastAsia="Times New Roman" w:hAnsi="Consolas" w:cstheme="minorHAnsi"/>
+          <w:color w:val="00B050"/>
+          <w:lang w:val="en-US" w:eastAsia="fi-FI"/>
+        </w:rPr>
+      </w:pPr>
+      <w:r>
+        <w:rPr>
+          <w:rFonts w:ascii="Consolas" w:eastAsia="Times New Roman" w:hAnsi="Consolas" w:cstheme="minorHAnsi"/>
+          <w:lang w:val="en-US" w:eastAsia="fi-FI"/>
+        </w:rPr>
+        <w:t xml:space="preserve">  .then(</w:t>
+      </w:r>
+      <w:r>
+        <w:rPr>
+          <w:rFonts w:ascii="Consolas" w:eastAsia="Times New Roman" w:hAnsi="Consolas" w:cstheme="minorHAnsi"/>
+          <w:color w:val="00B050"/>
+          <w:lang w:val="en-US" w:eastAsia="fi-FI"/>
+        </w:rPr>
+        <w:t>(response) =&gt; {</w:t>
+      </w:r>
+    </w:p>
+    <w:p>
+      <w:pPr>
+        <w:ind w:left="360"/>
+        <w:jc w:val="both"/>
+        <w:rPr>
+          <w:rFonts w:ascii="Consolas" w:eastAsia="Times New Roman" w:hAnsi="Consolas" w:cstheme="minorHAnsi"/>
+          <w:color w:val="00B050"/>
+          <w:lang w:val="en-US" w:eastAsia="fi-FI"/>
+        </w:rPr>
+      </w:pPr>
+      <w:r>
+        <w:rPr>
+          <w:rFonts w:ascii="Consolas" w:eastAsia="Times New Roman" w:hAnsi="Consolas" w:cstheme="minorHAnsi"/>
+          <w:color w:val="00B050"/>
+          <w:lang w:val="en-US" w:eastAsia="fi-FI"/>
+        </w:rPr>
+        <w:t xml:space="preserve">      </w:t>
+      </w:r>
+      <w:r>
+        <w:rPr>
+          <w:rFonts w:ascii="Consolas" w:eastAsia="Times New Roman" w:hAnsi="Consolas" w:cstheme="minorHAnsi"/>
+          <w:color w:val="00B050"/>
+          <w:lang w:val="en-US" w:eastAsia="fi-FI"/>
+        </w:rPr>
+        <w:t>doSomethingWithSuccesfullyReceivedData(</w:t>
+      </w:r>
+      <w:r>
+        <w:rPr>
+          <w:rFonts w:ascii="Consolas" w:eastAsia="Times New Roman" w:hAnsi="Consolas" w:cstheme="minorHAnsi"/>
+          <w:color w:val="00B050"/>
+          <w:lang w:val="en-US" w:eastAsia="fi-FI"/>
+        </w:rPr>
+        <w:t>response.data);</w:t>
+      </w:r>
+    </w:p>
+    <w:p>
+      <w:pPr>
+        <w:ind w:left="360"/>
+        <w:jc w:val="both"/>
+        <w:rPr>
+          <w:rFonts w:ascii="Consolas" w:eastAsia="Times New Roman" w:hAnsi="Consolas" w:cstheme="minorHAnsi"/>
+          <w:lang w:val="en-US" w:eastAsia="fi-FI"/>
+        </w:rPr>
+      </w:pPr>
+      <w:r>
+        <w:rPr>
+          <w:rFonts w:ascii="Consolas" w:eastAsia="Times New Roman" w:hAnsi="Consolas" w:cstheme="minorHAnsi"/>
+          <w:color w:val="00B050"/>
+          <w:lang w:val="en-US" w:eastAsia="fi-FI"/>
+        </w:rPr>
+        <w:t xml:space="preserve">  }</w:t>
+      </w:r>
+      <w:r>
+        <w:rPr>
+          <w:rFonts w:ascii="Consolas" w:eastAsia="Times New Roman" w:hAnsi="Consolas" w:cstheme="minorHAnsi"/>
+          <w:lang w:val="en-US" w:eastAsia="fi-FI"/>
+        </w:rPr>
+        <w:t>)</w:t>
+      </w:r>
+    </w:p>
+    <w:p>
+      <w:pPr>
+        <w:ind w:left="360"/>
+        <w:jc w:val="both"/>
+        <w:rPr>
+          <w:rFonts w:ascii="Consolas" w:eastAsia="Times New Roman" w:hAnsi="Consolas" w:cstheme="minorHAnsi"/>
+          <w:color w:val="FF0000"/>
+          <w:lang w:val="en-US" w:eastAsia="fi-FI"/>
+        </w:rPr>
+      </w:pPr>
+      <w:r>
+        <w:rPr>
+          <w:rFonts w:ascii="Consolas" w:eastAsia="Times New Roman" w:hAnsi="Consolas" w:cstheme="minorHAnsi"/>
+          <w:lang w:val="en-US" w:eastAsia="fi-FI"/>
+        </w:rPr>
+        <w:t xml:space="preserve">  .catch(</w:t>
+      </w:r>
+      <w:r>
+        <w:rPr>
+          <w:rFonts w:ascii="Consolas" w:eastAsia="Times New Roman" w:hAnsi="Consolas" w:cstheme="minorHAnsi"/>
+          <w:color w:val="FF0000"/>
+          <w:lang w:val="en-US" w:eastAsia="fi-FI"/>
+        </w:rPr>
+        <w:t>(error) =&gt; {</w:t>
+      </w:r>
+    </w:p>
+    <w:p>
+      <w:pPr>
+        <w:ind w:left="360"/>
+        <w:jc w:val="both"/>
+        <w:rPr>
+          <w:rFonts w:ascii="Consolas" w:eastAsia="Times New Roman" w:hAnsi="Consolas" w:cstheme="minorHAnsi"/>
+          <w:color w:val="FF0000"/>
+          <w:lang w:val="en-US" w:eastAsia="fi-FI"/>
+        </w:rPr>
+      </w:pPr>
+      <w:r>
+        <w:rPr>
+          <w:rFonts w:ascii="Consolas" w:eastAsia="Times New Roman" w:hAnsi="Consolas" w:cstheme="minorHAnsi"/>
+          <w:color w:val="FF0000"/>
+          <w:lang w:val="en-US" w:eastAsia="fi-FI"/>
+        </w:rPr>
+        <w:t xml:space="preserve">      console.error("Error: " + error);</w:t>
+      </w:r>
+    </w:p>
+    <w:p>
+      <w:pPr>
+        <w:ind w:left="360"/>
+        <w:jc w:val="both"/>
+        <w:rPr>
+          <w:rFonts w:ascii="Consolas" w:eastAsia="Times New Roman" w:hAnsi="Consolas" w:cstheme="minorHAnsi"/>
+          <w:color w:val="FF0000"/>
+          <w:lang w:val="en-US" w:eastAsia="fi-FI"/>
+        </w:rPr>
+      </w:pPr>
+      <w:r>
+        <w:rPr>
+          <w:rFonts w:ascii="Consolas" w:eastAsia="Times New Roman" w:hAnsi="Consolas" w:cstheme="minorHAnsi"/>
+          <w:color w:val="FF0000"/>
+          <w:lang w:val="en-US" w:eastAsia="fi-FI"/>
+        </w:rPr>
+        <w:t xml:space="preserve">      d</w:t>
+      </w:r>
+      <w:r>
+        <w:rPr>
+          <w:rFonts w:ascii="Consolas" w:eastAsia="Times New Roman" w:hAnsi="Consolas" w:cstheme="minorHAnsi"/>
+          <w:color w:val="FF0000"/>
+          <w:lang w:val="en-US" w:eastAsia="fi-FI"/>
+        </w:rPr>
+        <w:t>oSomethingElseWithTheErrorObject</w:t>
+      </w:r>
+      <w:r>
+        <w:rPr>
+          <w:rFonts w:ascii="Consolas" w:eastAsia="Times New Roman" w:hAnsi="Consolas" w:cstheme="minorHAnsi"/>
+          <w:color w:val="FF0000"/>
+          <w:lang w:val="en-US" w:eastAsia="fi-FI"/>
+        </w:rPr>
+        <w:t>(</w:t>
+      </w:r>
+      <w:r>
+        <w:rPr>
+          <w:rFonts w:ascii="Consolas" w:eastAsia="Times New Roman" w:hAnsi="Consolas" w:cstheme="minorHAnsi"/>
+          <w:color w:val="FF0000"/>
+          <w:lang w:val="en-US" w:eastAsia="fi-FI"/>
+        </w:rPr>
+        <w:t>error</w:t>
+      </w:r>
+      <w:r>
+        <w:rPr>
+          <w:rFonts w:ascii="Consolas" w:eastAsia="Times New Roman" w:hAnsi="Consolas" w:cstheme="minorHAnsi"/>
+          <w:color w:val="FF0000"/>
+          <w:lang w:val="en-US" w:eastAsia="fi-FI"/>
+        </w:rPr>
+        <w:t>);</w:t>
+      </w:r>
+    </w:p>
+    <w:p>
+      <w:pPr>
+        <w:ind w:left="360"/>
+        <w:jc w:val="both"/>
+        <w:rPr>
+          <w:rFonts w:ascii="Consolas" w:eastAsia="Times New Roman" w:hAnsi="Consolas" w:cstheme="minorHAnsi"/>
+          <w:lang w:val="en-US" w:eastAsia="fi-FI"/>
+        </w:rPr>
+      </w:pPr>
+      <w:r>
+        <w:rPr>
+          <w:rFonts w:ascii="Consolas" w:eastAsia="Times New Roman" w:hAnsi="Consolas" w:cstheme="minorHAnsi"/>
+          <w:color w:val="FF0000"/>
+          <w:lang w:val="en-US" w:eastAsia="fi-FI"/>
+        </w:rPr>
+        <w:t xml:space="preserve">  }</w:t>
+      </w:r>
+      <w:r>
+        <w:rPr>
+          <w:rFonts w:ascii="Consolas" w:eastAsia="Times New Roman" w:hAnsi="Consolas" w:cstheme="minorHAnsi"/>
+          <w:lang w:val="en-US" w:eastAsia="fi-FI"/>
+        </w:rPr>
+        <w:t>)</w:t>
+      </w:r>
+      <w:r>
+        <w:rPr>
+          <w:rFonts w:ascii="Consolas" w:eastAsia="Times New Roman" w:hAnsi="Consolas" w:cstheme="minorHAnsi"/>
+          <w:lang w:val="en-US" w:eastAsia="fi-FI"/>
+        </w:rPr>
+        <w:t>;</w:t>
+      </w:r>
+    </w:p>
+    <w:p>
+      <w:pPr>
+        <w:ind w:left="360"/>
+        <w:jc w:val="both"/>
+        <w:rPr>
+          <w:rFonts w:ascii="Consolas" w:eastAsia="Times New Roman" w:hAnsi="Consolas" w:cstheme="minorHAnsi"/>
+          <w:lang w:val="en-US" w:eastAsia="fi-FI"/>
+        </w:rPr>
+      </w:pPr>
+    </w:p>
+    <w:p>
+      <w:pPr>
+        <w:ind w:left="360"/>
+        <w:jc w:val="both"/>
+        <w:rPr>
+          <w:rFonts w:eastAsia="Times New Roman" w:cstheme="minorHAnsi"/>
+          <w:lang w:val="en-US" w:eastAsia="fi-FI"/>
+        </w:rPr>
+      </w:pPr>
+      <w:r>
+        <w:rPr>
+          <w:rFonts w:eastAsia="Times New Roman" w:cstheme="minorHAnsi"/>
+          <w:lang w:val="en-US" w:eastAsia="fi-FI"/>
+        </w:rPr>
+        <w:t>// End</w:t>
+      </w:r>
+    </w:p>
+    <w:p>
+      <w:pPr>
+        <w:ind w:left="360"/>
+        <w:jc w:val="both"/>
+        <w:rPr>
+          <w:rFonts w:eastAsia="Times New Roman" w:cstheme="minorHAnsi"/>
+          <w:lang w:val="en-US" w:eastAsia="fi-FI"/>
+        </w:rPr>
+      </w:pPr>
     </w:p>
     <w:sectPr>
       <w:pgSz w:w="11906" w:h="16838"/>
@@ -2430,7 +2589,7 @@
     </w:rPrDefault>
     <w:pPrDefault>
       <w:pPr>
-        <w:spacing w:after="160" w:line="259" w:lineRule="auto"/>
+        <w:spacing w:after="80"/>
       </w:pPr>
     </w:pPrDefault>
   </w:docDefaults>
@@ -2540,6 +2699,7 @@
     <w:lsdException w:name="HTML Sample" w:semiHidden="1" w:unhideWhenUsed="1"/>
     <w:lsdException w:name="HTML Typewriter" w:semiHidden="1" w:unhideWhenUsed="1"/>
     <w:lsdException w:name="HTML Variable" w:semiHidden="1" w:unhideWhenUsed="1"/>
+    <w:lsdException w:name="Normal Table" w:semiHidden="1" w:unhideWhenUsed="1"/>
     <w:lsdException w:name="annotation subject" w:semiHidden="1" w:unhideWhenUsed="1"/>
     <w:lsdException w:name="No List" w:semiHidden="1" w:unhideWhenUsed="1"/>
     <w:lsdException w:name="Outline List 1" w:semiHidden="1" w:unhideWhenUsed="1"/>
@@ -2582,8 +2742,11 @@
     <w:lsdException w:name="Table Contemporary" w:semiHidden="1" w:unhideWhenUsed="1"/>
     <w:lsdException w:name="Table Elegant" w:semiHidden="1" w:unhideWhenUsed="1"/>
     <w:lsdException w:name="Table Professional" w:semiHidden="1" w:unhideWhenUsed="1"/>
+    <w:lsdException w:name="Table Subtle 1" w:semiHidden="1" w:unhideWhenUsed="1"/>
     <w:lsdException w:name="Table Subtle 2" w:semiHidden="1" w:unhideWhenUsed="1"/>
     <w:lsdException w:name="Table Web 1" w:semiHidden="1" w:unhideWhenUsed="1"/>
+    <w:lsdException w:name="Table Web 2" w:semiHidden="1" w:unhideWhenUsed="1"/>
+    <w:lsdException w:name="Table Web 3" w:semiHidden="1" w:unhideWhenUsed="1"/>
     <w:lsdException w:name="Balloon Text" w:semiHidden="1" w:unhideWhenUsed="1"/>
     <w:lsdException w:name="Table Grid" w:uiPriority="39"/>
     <w:lsdException w:name="Table Theme" w:semiHidden="1" w:unhideWhenUsed="1"/>

</xml_diff>

<commit_message>
Asynchronous code example text edited a bit
</commit_message>
<xml_diff>
--- a/AsynchronousOperations/AsynchronousOperations_AnExampleOfDoubleAsynchronous_ExecutedInThreeDifferentMoments.docx
+++ b/AsynchronousOperations/AsynchronousOperations_AnExampleOfDoubleAsynchronous_ExecutedInThreeDifferentMoments.docx
@@ -1,6 +1,6 @@
 
 <file path=word/document.xml><?xml version="1.0" encoding="utf-8"?>
-<w:document xmlns:wpc="http://schemas.microsoft.com/office/word/2010/wordprocessingCanvas" xmlns:cx="http://schemas.microsoft.com/office/drawing/2014/chartex" xmlns:cx1="http://schemas.microsoft.com/office/drawing/2015/9/8/chartex" xmlns:cx2="http://schemas.microsoft.com/office/drawing/2015/10/21/chartex" xmlns:cx3="http://schemas.microsoft.com/office/drawing/2016/5/9/chartex" xmlns:cx4="http://schemas.microsoft.com/office/drawing/2016/5/10/chartex" xmlns:cx5="http://schemas.microsoft.com/office/drawing/2016/5/11/chartex" xmlns:cx6="http://schemas.microsoft.com/office/drawing/2016/5/12/chartex" xmlns:cx7="http://schemas.microsoft.com/office/drawing/2016/5/13/chartex" xmlns:cx8="http://schemas.microsoft.com/office/drawing/2016/5/14/chartex" xmlns:mc="http://schemas.openxmlformats.org/markup-compatibility/2006" xmlns:aink="http://schemas.microsoft.com/office/drawing/2016/ink" xmlns:am3d="http://schemas.microsoft.com/office/drawing/2017/model3d" xmlns:o="urn:schemas-microsoft-com:office:office" xmlns:r="http://schemas.openxmlformats.org/officeDocument/2006/relationships" xmlns:m="http://schemas.openxmlformats.org/officeDocument/2006/math" xmlns:v="urn:schemas-microsoft-com:vml" xmlns:wp14="http://schemas.microsoft.com/office/word/2010/wordprocessingDrawing" xmlns:wp="http://schemas.openxmlformats.org/drawingml/2006/wordprocessingDrawing" xmlns:w10="urn:schemas-microsoft-com:office:word" xmlns:w="http://schemas.openxmlformats.org/wordprocessingml/2006/main" xmlns:w14="http://schemas.microsoft.com/office/word/2010/wordml" xmlns:w15="http://schemas.microsoft.com/office/word/2012/wordml" xmlns:w16cex="http://schemas.microsoft.com/office/word/2018/wordml/cex" xmlns:w16cid="http://schemas.microsoft.com/office/word/2016/wordml/cid" xmlns:w16="http://schemas.microsoft.com/office/word/2018/wordml" xmlns:w16se="http://schemas.microsoft.com/office/word/2015/wordml/symex" xmlns:wpg="http://schemas.microsoft.com/office/word/2010/wordprocessingGroup" xmlns:wpi="http://schemas.microsoft.com/office/word/2010/wordprocessingInk" xmlns:wne="http://schemas.microsoft.com/office/word/2006/wordml" xmlns:wps="http://schemas.microsoft.com/office/word/2010/wordprocessingShape" mc:Ignorable="w14 w15 w16se w16cid w16 w16cex wp14">
+<w:document xmlns:wpc="http://schemas.microsoft.com/office/word/2010/wordprocessingCanvas" xmlns:cx="http://schemas.microsoft.com/office/drawing/2014/chartex" xmlns:cx1="http://schemas.microsoft.com/office/drawing/2015/9/8/chartex" xmlns:cx2="http://schemas.microsoft.com/office/drawing/2015/10/21/chartex" xmlns:cx3="http://schemas.microsoft.com/office/drawing/2016/5/9/chartex" xmlns:cx4="http://schemas.microsoft.com/office/drawing/2016/5/10/chartex" xmlns:cx5="http://schemas.microsoft.com/office/drawing/2016/5/11/chartex" xmlns:cx6="http://schemas.microsoft.com/office/drawing/2016/5/12/chartex" xmlns:cx7="http://schemas.microsoft.com/office/drawing/2016/5/13/chartex" xmlns:cx8="http://schemas.microsoft.com/office/drawing/2016/5/14/chartex" xmlns:mc="http://schemas.openxmlformats.org/markup-compatibility/2006" xmlns:aink="http://schemas.microsoft.com/office/drawing/2016/ink" xmlns:am3d="http://schemas.microsoft.com/office/drawing/2017/model3d" xmlns:o="urn:schemas-microsoft-com:office:office" xmlns:r="http://schemas.openxmlformats.org/officeDocument/2006/relationships" xmlns:m="http://schemas.openxmlformats.org/officeDocument/2006/math" xmlns:v="urn:schemas-microsoft-com:vml" xmlns:wp14="http://schemas.microsoft.com/office/word/2010/wordprocessingDrawing" xmlns:wp="http://schemas.openxmlformats.org/drawingml/2006/wordprocessingDrawing" xmlns:w10="urn:schemas-microsoft-com:office:word" xmlns:w="http://schemas.openxmlformats.org/wordprocessingml/2006/main" xmlns:w14="http://schemas.microsoft.com/office/word/2010/wordml" xmlns:w15="http://schemas.microsoft.com/office/word/2012/wordml" xmlns:w16cid="http://schemas.microsoft.com/office/word/2016/wordml/cid" xmlns:w16se="http://schemas.microsoft.com/office/word/2015/wordml/symex" xmlns:wpg="http://schemas.microsoft.com/office/word/2010/wordprocessingGroup" xmlns:wpi="http://schemas.microsoft.com/office/word/2010/wordprocessingInk" xmlns:wne="http://schemas.microsoft.com/office/word/2006/wordml" xmlns:wps="http://schemas.microsoft.com/office/word/2010/wordprocessingShape" mc:Ignorable="w14 w15 w16se w16cid wp14">
   <w:body>
     <w:p>
       <w:pPr>
@@ -57,7 +57,7 @@
           <w:szCs w:val="24"/>
           <w:lang w:val="en-US" w:eastAsia="fi-FI"/>
         </w:rPr>
-        <w:t>One</w:t>
+        <w:t>Two</w:t>
       </w:r>
       <w:r>
         <w:rPr>
@@ -66,7 +66,25 @@
           <w:szCs w:val="24"/>
           <w:lang w:val="en-US" w:eastAsia="fi-FI"/>
         </w:rPr>
-        <w:t xml:space="preserve"> example of Asynchronous code</w:t>
+        <w:t xml:space="preserve"> example</w:t>
+      </w:r>
+      <w:r>
+        <w:rPr>
+          <w:rFonts w:eastAsia="Times New Roman" w:cstheme="minorHAnsi"/>
+          <w:sz w:val="48"/>
+          <w:szCs w:val="24"/>
+          <w:lang w:val="en-US" w:eastAsia="fi-FI"/>
+        </w:rPr>
+        <w:t>s</w:t>
+      </w:r>
+      <w:r>
+        <w:rPr>
+          <w:rFonts w:eastAsia="Times New Roman" w:cstheme="minorHAnsi"/>
+          <w:sz w:val="48"/>
+          <w:szCs w:val="24"/>
+          <w:lang w:val="en-US" w:eastAsia="fi-FI"/>
+        </w:rPr>
+        <w:t xml:space="preserve"> of Asynchronous code</w:t>
       </w:r>
       <w:r>
         <w:rPr>
@@ -80,6 +98,11 @@
     </w:p>
     <w:p>
       <w:pPr>
+        <w:pStyle w:val="ListParagraph"/>
+        <w:numPr>
+          <w:ilvl w:val="0"/>
+          <w:numId w:val="3"/>
+        </w:numPr>
         <w:spacing w:after="0"/>
         <w:rPr>
           <w:rFonts w:eastAsia="Times New Roman" w:cstheme="minorHAnsi"/>
@@ -88,6 +111,15 @@
           <w:lang w:val="en-US" w:eastAsia="fi-FI"/>
         </w:rPr>
       </w:pPr>
+      <w:r>
+        <w:rPr>
+          <w:rFonts w:eastAsia="Times New Roman" w:cstheme="minorHAnsi"/>
+          <w:sz w:val="24"/>
+          <w:szCs w:val="24"/>
+          <w:lang w:val="en-US" w:eastAsia="fi-FI"/>
+        </w:rPr>
+        <w:t>backend</w:t>
+      </w:r>
     </w:p>
     <w:p>
       <w:pPr>
@@ -106,8 +138,19 @@
           <w:szCs w:val="24"/>
           <w:lang w:val="en-US" w:eastAsia="fi-FI"/>
         </w:rPr>
-        <w:t>Taken from the first Node/Express/Knex</w:t>
-      </w:r>
+        <w:t>Taken from the first Node/Express/</w:t>
+      </w:r>
+      <w:proofErr w:type="spellStart"/>
+      <w:r>
+        <w:rPr>
+          <w:rFonts w:eastAsia="Times New Roman" w:cstheme="minorHAnsi"/>
+          <w:sz w:val="24"/>
+          <w:szCs w:val="24"/>
+          <w:lang w:val="en-US" w:eastAsia="fi-FI"/>
+        </w:rPr>
+        <w:t>Knex</w:t>
+      </w:r>
+      <w:proofErr w:type="spellEnd"/>
       <w:r>
         <w:rPr>
           <w:rFonts w:eastAsia="Times New Roman" w:cstheme="minorHAnsi"/>
@@ -189,6 +232,7 @@
         </w:rPr>
         <w:t xml:space="preserve">/** </w:t>
       </w:r>
+      <w:proofErr w:type="gramStart"/>
       <w:r>
         <w:rPr>
           <w:rFonts w:ascii="Lucida Console" w:eastAsia="Times New Roman" w:hAnsi="Lucida Console" w:cs="Courier New"/>
@@ -208,7 +252,15 @@
           <w:rFonts w:ascii="Lucida Console" w:eastAsia="Times New Roman" w:hAnsi="Lucida Console" w:cs="Courier New"/>
           <w:lang w:val="en-US" w:eastAsia="fi-FI"/>
         </w:rPr>
-        <w:t xml:space="preserve"> (and with GET request) </w:t>
+        <w:t xml:space="preserve"> (</w:t>
+      </w:r>
+      <w:proofErr w:type="gramEnd"/>
+      <w:r>
+        <w:rPr>
+          <w:rFonts w:ascii="Lucida Console" w:eastAsia="Times New Roman" w:hAnsi="Lucida Console" w:cs="Courier New"/>
+          <w:lang w:val="en-US" w:eastAsia="fi-FI"/>
+        </w:rPr>
+        <w:t xml:space="preserve">and with GET request) </w:t>
       </w:r>
       <w:r>
         <w:rPr>
@@ -319,7 +371,7 @@
               </wp:anchor>
             </w:drawing>
           </mc:Choice>
-          <mc:Fallback>
+          <mc:Fallback xmlns:w16="http://schemas.microsoft.com/office/word/2018/wordml" xmlns:w16cex="http://schemas.microsoft.com/office/word/2018/wordml/cex">
             <w:pict>
               <v:shapetype w14:anchorId="44A7A5A5" id="_x0000_t67" coordsize="21600,21600" o:spt="67" adj="16200,5400" path="m0@0l@1@0@1,0@2,0@2@0,21600@0,10800,21600xe">
                 <v:stroke joinstyle="miter"/>
@@ -352,15 +404,39 @@
         </w:rPr>
         <w:t xml:space="preserve">    </w:t>
       </w:r>
-      <w:r>
-        <w:rPr>
-          <w:rFonts w:ascii="Lucida Console" w:eastAsia="Times New Roman" w:hAnsi="Lucida Console" w:cs="Courier New"/>
-          <w:color w:val="0070C0"/>
-          <w:sz w:val="24"/>
-          <w:szCs w:val="24"/>
-          <w:lang w:val="en-US" w:eastAsia="fi-FI"/>
-        </w:rPr>
-        <w:t>router.get('/',</w:t>
+      <w:proofErr w:type="spellStart"/>
+      <w:proofErr w:type="gramStart"/>
+      <w:r>
+        <w:rPr>
+          <w:rFonts w:ascii="Lucida Console" w:eastAsia="Times New Roman" w:hAnsi="Lucida Console" w:cs="Courier New"/>
+          <w:color w:val="0070C0"/>
+          <w:sz w:val="24"/>
+          <w:szCs w:val="24"/>
+          <w:lang w:val="en-US" w:eastAsia="fi-FI"/>
+        </w:rPr>
+        <w:t>router.get</w:t>
+      </w:r>
+      <w:proofErr w:type="spellEnd"/>
+      <w:r>
+        <w:rPr>
+          <w:rFonts w:ascii="Lucida Console" w:eastAsia="Times New Roman" w:hAnsi="Lucida Console" w:cs="Courier New"/>
+          <w:color w:val="0070C0"/>
+          <w:sz w:val="24"/>
+          <w:szCs w:val="24"/>
+          <w:lang w:val="en-US" w:eastAsia="fi-FI"/>
+        </w:rPr>
+        <w:t>(</w:t>
+      </w:r>
+      <w:proofErr w:type="gramEnd"/>
+      <w:r>
+        <w:rPr>
+          <w:rFonts w:ascii="Lucida Console" w:eastAsia="Times New Roman" w:hAnsi="Lucida Console" w:cs="Courier New"/>
+          <w:color w:val="0070C0"/>
+          <w:sz w:val="24"/>
+          <w:szCs w:val="24"/>
+          <w:lang w:val="en-US" w:eastAsia="fi-FI"/>
+        </w:rPr>
+        <w:t>'/',</w:t>
       </w:r>
       <w:r>
         <w:rPr>
@@ -381,6 +457,7 @@
         </w:rPr>
         <w:t>function(</w:t>
       </w:r>
+      <w:proofErr w:type="spellStart"/>
       <w:r>
         <w:rPr>
           <w:rFonts w:ascii="Lucida Console" w:eastAsia="Times New Roman" w:hAnsi="Lucida Console" w:cs="Courier New"/>
@@ -391,6 +468,7 @@
         </w:rPr>
         <w:t>req,res</w:t>
       </w:r>
+      <w:proofErr w:type="spellEnd"/>
       <w:r>
         <w:rPr>
           <w:rFonts w:ascii="Lucida Console" w:eastAsia="Times New Roman" w:hAnsi="Lucida Console" w:cs="Courier New"/>
@@ -511,7 +589,7 @@
               </wp:anchor>
             </w:drawing>
           </mc:Choice>
-          <mc:Fallback>
+          <mc:Fallback xmlns:w16="http://schemas.microsoft.com/office/word/2018/wordml" xmlns:w16cex="http://schemas.microsoft.com/office/word/2018/wordml/cex">
             <w:pict>
               <v:shape w14:anchorId="605CBD5F" id="Down Arrow 2" o:spid="_x0000_s1026" type="#_x0000_t67" style="position:absolute;margin-left:44.4pt;margin-top:.5pt;width:11.1pt;height:57.9pt;z-index:251661312;visibility:visible;mso-wrap-style:square;mso-height-percent:0;mso-wrap-distance-left:9pt;mso-wrap-distance-top:0;mso-wrap-distance-right:9pt;mso-wrap-distance-bottom:0;mso-position-horizontal:absolute;mso-position-horizontal-relative:text;mso-position-vertical:absolute;mso-position-vertical-relative:text;mso-height-percent:0;mso-height-relative:margin;v-text-anchor:middle" o:gfxdata="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" adj="19530" fillcolor="#823b0b [1605]" strokecolor="#823b0b [1605]" strokeweight="1pt"/>
             </w:pict>
@@ -536,15 +614,29 @@
         </w:rPr>
         <w:t xml:space="preserve">    </w:t>
       </w:r>
-      <w:r>
-        <w:rPr>
-          <w:rFonts w:ascii="Lucida Console" w:eastAsia="Times New Roman" w:hAnsi="Lucida Console" w:cs="Courier New"/>
-          <w:color w:val="C00000"/>
-          <w:sz w:val="24"/>
-          <w:szCs w:val="24"/>
-          <w:lang w:val="en-US" w:eastAsia="fi-FI"/>
-        </w:rPr>
-        <w:t>db.select().from('Person').then( (</w:t>
+      <w:proofErr w:type="spellStart"/>
+      <w:proofErr w:type="gramStart"/>
+      <w:r>
+        <w:rPr>
+          <w:rFonts w:ascii="Lucida Console" w:eastAsia="Times New Roman" w:hAnsi="Lucida Console" w:cs="Courier New"/>
+          <w:color w:val="C00000"/>
+          <w:sz w:val="24"/>
+          <w:szCs w:val="24"/>
+          <w:lang w:val="en-US" w:eastAsia="fi-FI"/>
+        </w:rPr>
+        <w:t>db.select</w:t>
+      </w:r>
+      <w:proofErr w:type="spellEnd"/>
+      <w:proofErr w:type="gramEnd"/>
+      <w:r>
+        <w:rPr>
+          <w:rFonts w:ascii="Lucida Console" w:eastAsia="Times New Roman" w:hAnsi="Lucida Console" w:cs="Courier New"/>
+          <w:color w:val="C00000"/>
+          <w:sz w:val="24"/>
+          <w:szCs w:val="24"/>
+          <w:lang w:val="en-US" w:eastAsia="fi-FI"/>
+        </w:rPr>
+        <w:t>().from('Person').then( (</w:t>
       </w:r>
       <w:r>
         <w:rPr>
@@ -672,7 +764,23 @@
           </mc:Choice>
           <mc:Fallback>
             <w:pict>
-              <v:shape w14:anchorId="76C473F6" id="Down Arrow 3" o:spid="_x0000_s1026" type="#_x0000_t67" style="position:absolute;margin-left:73.5pt;margin-top:1.7pt;width:11.1pt;height:21.9pt;z-index:251663360;visibility:visible;mso-wrap-style:square;mso-height-percent:0;mso-wrap-distance-left:9pt;mso-wrap-distance-top:0;mso-wrap-distance-right:9pt;mso-wrap-distance-bottom:0;mso-position-horizontal:absolute;mso-position-horizontal-relative:text;mso-position-vertical:absolute;mso-position-vertical-relative:text;mso-height-percent:0;mso-height-relative:margin;v-text-anchor:middle" o:gfxdata="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" adj="16126" fillcolor="#bf8f00 [2407]" strokecolor="#bf8f00 [2407]" strokeweight="1pt">
+              <v:shapetype w14:anchorId="76C473F6" id="_x0000_t67" coordsize="21600,21600" o:spt="67" adj="16200,5400" path="m0@0l@1@0@1,0@2,0@2@0,21600@0,10800,21600xe">
+                <v:stroke joinstyle="miter"/>
+                <v:formulas>
+                  <v:f eqn="val #0"/>
+                  <v:f eqn="val #1"/>
+                  <v:f eqn="sum height 0 #1"/>
+                  <v:f eqn="sum 10800 0 #1"/>
+                  <v:f eqn="sum width 0 #0"/>
+                  <v:f eqn="prod @4 @3 10800"/>
+                  <v:f eqn="sum width 0 @5"/>
+                </v:formulas>
+                <v:path o:connecttype="custom" o:connectlocs="10800,0;0,@0;10800,21600;21600,@0" o:connectangles="270,180,90,0" textboxrect="@1,0,@2,@6"/>
+                <v:handles>
+                  <v:h position="#1,#0" xrange="0,10800" yrange="0,21600"/>
+                </v:handles>
+              </v:shapetype>
+              <v:shape id="Down Arrow 3" o:spid="_x0000_s1026" type="#_x0000_t67" style="position:absolute;margin-left:73.5pt;margin-top:1.7pt;width:11.1pt;height:21.9pt;z-index:251663360;visibility:visible;mso-wrap-style:square;mso-height-percent:0;mso-wrap-distance-left:9pt;mso-wrap-distance-top:0;mso-wrap-distance-right:9pt;mso-wrap-distance-bottom:0;mso-position-horizontal:absolute;mso-position-horizontal-relative:text;mso-position-vertical:absolute;mso-position-vertical-relative:text;mso-height-percent:0;mso-height-relative:margin;v-text-anchor:middle" o:gfxdata="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" adj="16126" fillcolor="#bf8f00 [2407]" strokecolor="#bf8f00 [2407]" strokeweight="1pt">
                 <v:textbox>
                   <w:txbxContent>
                     <w:p>
@@ -708,6 +816,8 @@
         </w:rPr>
         <w:t xml:space="preserve">    </w:t>
       </w:r>
+      <w:proofErr w:type="spellStart"/>
+      <w:proofErr w:type="gramStart"/>
       <w:r>
         <w:rPr>
           <w:rFonts w:ascii="Lucida Console" w:eastAsia="Times New Roman" w:hAnsi="Lucida Console" w:cs="Courier New"/>
@@ -716,7 +826,19 @@
           <w:szCs w:val="24"/>
           <w:lang w:val="en-US" w:eastAsia="fi-FI"/>
         </w:rPr>
-        <w:t>res.status(200);</w:t>
+        <w:t>res.status</w:t>
+      </w:r>
+      <w:proofErr w:type="spellEnd"/>
+      <w:proofErr w:type="gramEnd"/>
+      <w:r>
+        <w:rPr>
+          <w:rFonts w:ascii="Lucida Console" w:eastAsia="Times New Roman" w:hAnsi="Lucida Console" w:cs="Courier New"/>
+          <w:color w:val="BF8F00" w:themeColor="accent4" w:themeShade="BF"/>
+          <w:sz w:val="24"/>
+          <w:szCs w:val="24"/>
+          <w:lang w:val="en-US" w:eastAsia="fi-FI"/>
+        </w:rPr>
+        <w:t>(200);</w:t>
       </w:r>
     </w:p>
     <w:p>
@@ -750,6 +872,8 @@
         </w:rPr>
         <w:t xml:space="preserve">    </w:t>
       </w:r>
+      <w:proofErr w:type="spellStart"/>
+      <w:proofErr w:type="gramStart"/>
       <w:r>
         <w:rPr>
           <w:rFonts w:ascii="Lucida Console" w:eastAsia="Times New Roman" w:hAnsi="Lucida Console" w:cs="Courier New"/>
@@ -758,7 +882,19 @@
           <w:szCs w:val="24"/>
           <w:lang w:val="en-US" w:eastAsia="fi-FI"/>
         </w:rPr>
-        <w:t xml:space="preserve">res.send(data); </w:t>
+        <w:t>res.send</w:t>
+      </w:r>
+      <w:proofErr w:type="spellEnd"/>
+      <w:proofErr w:type="gramEnd"/>
+      <w:r>
+        <w:rPr>
+          <w:rFonts w:ascii="Lucida Console" w:eastAsia="Times New Roman" w:hAnsi="Lucida Console" w:cs="Courier New"/>
+          <w:color w:val="BF8F00" w:themeColor="accent4" w:themeShade="BF"/>
+          <w:sz w:val="24"/>
+          <w:szCs w:val="24"/>
+          <w:lang w:val="en-US" w:eastAsia="fi-FI"/>
+        </w:rPr>
+        <w:t xml:space="preserve">(data); </w:t>
       </w:r>
     </w:p>
     <w:p>
@@ -1016,7 +1152,32 @@
           <w:color w:val="0070C0"/>
           <w:lang w:val="en-US" w:eastAsia="fi-FI"/>
         </w:rPr>
-        <w:t xml:space="preserve"> (app.use()), </w:t>
+        <w:t xml:space="preserve"> (</w:t>
+      </w:r>
+      <w:proofErr w:type="spellStart"/>
+      <w:proofErr w:type="gramStart"/>
+      <w:r>
+        <w:rPr>
+          <w:color w:val="0070C0"/>
+          <w:lang w:val="en-US" w:eastAsia="fi-FI"/>
+        </w:rPr>
+        <w:t>app.use</w:t>
+      </w:r>
+      <w:proofErr w:type="spellEnd"/>
+      <w:r>
+        <w:rPr>
+          <w:color w:val="0070C0"/>
+          <w:lang w:val="en-US" w:eastAsia="fi-FI"/>
+        </w:rPr>
+        <w:t>(</w:t>
+      </w:r>
+      <w:proofErr w:type="gramEnd"/>
+      <w:r>
+        <w:rPr>
+          <w:color w:val="0070C0"/>
+          <w:lang w:val="en-US" w:eastAsia="fi-FI"/>
+        </w:rPr>
+        <w:t xml:space="preserve">)), </w:t>
       </w:r>
       <w:r>
         <w:rPr>
@@ -1031,7 +1192,39 @@
           <w:color w:val="0070C0"/>
           <w:lang w:val="en-US" w:eastAsia="fi-FI"/>
         </w:rPr>
-        <w:t xml:space="preserve"> (app.use() and router.use()) and </w:t>
+        <w:t xml:space="preserve"> (</w:t>
+      </w:r>
+      <w:proofErr w:type="spellStart"/>
+      <w:r>
+        <w:rPr>
+          <w:color w:val="0070C0"/>
+          <w:lang w:val="en-US" w:eastAsia="fi-FI"/>
+        </w:rPr>
+        <w:t>app.use</w:t>
+      </w:r>
+      <w:proofErr w:type="spellEnd"/>
+      <w:r>
+        <w:rPr>
+          <w:color w:val="0070C0"/>
+          <w:lang w:val="en-US" w:eastAsia="fi-FI"/>
+        </w:rPr>
+        <w:t xml:space="preserve">() and </w:t>
+      </w:r>
+      <w:proofErr w:type="spellStart"/>
+      <w:r>
+        <w:rPr>
+          <w:color w:val="0070C0"/>
+          <w:lang w:val="en-US" w:eastAsia="fi-FI"/>
+        </w:rPr>
+        <w:t>router.use</w:t>
+      </w:r>
+      <w:proofErr w:type="spellEnd"/>
+      <w:r>
+        <w:rPr>
+          <w:color w:val="0070C0"/>
+          <w:lang w:val="en-US" w:eastAsia="fi-FI"/>
+        </w:rPr>
+        <w:t xml:space="preserve">()) and </w:t>
       </w:r>
       <w:r>
         <w:rPr>
@@ -1046,7 +1239,39 @@
           <w:color w:val="0070C0"/>
           <w:lang w:val="en-US" w:eastAsia="fi-FI"/>
         </w:rPr>
-        <w:t xml:space="preserve"> (app.get(), app.post())</w:t>
+        <w:t xml:space="preserve"> (</w:t>
+      </w:r>
+      <w:proofErr w:type="spellStart"/>
+      <w:r>
+        <w:rPr>
+          <w:color w:val="0070C0"/>
+          <w:lang w:val="en-US" w:eastAsia="fi-FI"/>
+        </w:rPr>
+        <w:t>app.get</w:t>
+      </w:r>
+      <w:proofErr w:type="spellEnd"/>
+      <w:r>
+        <w:rPr>
+          <w:color w:val="0070C0"/>
+          <w:lang w:val="en-US" w:eastAsia="fi-FI"/>
+        </w:rPr>
+        <w:t xml:space="preserve">(), </w:t>
+      </w:r>
+      <w:proofErr w:type="spellStart"/>
+      <w:r>
+        <w:rPr>
+          <w:color w:val="0070C0"/>
+          <w:lang w:val="en-US" w:eastAsia="fi-FI"/>
+        </w:rPr>
+        <w:t>app.post</w:t>
+      </w:r>
+      <w:proofErr w:type="spellEnd"/>
+      <w:r>
+        <w:rPr>
+          <w:color w:val="0070C0"/>
+          <w:lang w:val="en-US" w:eastAsia="fi-FI"/>
+        </w:rPr>
+        <w:t>())</w:t>
       </w:r>
       <w:r>
         <w:rPr>
@@ -1060,7 +1285,25 @@
           <w:color w:val="0070C0"/>
           <w:lang w:val="en-US" w:eastAsia="fi-FI"/>
         </w:rPr>
-        <w:t>The /index.js will start the server (app.listen())</w:t>
+        <w:t>The /index.js will start the server (</w:t>
+      </w:r>
+      <w:proofErr w:type="spellStart"/>
+      <w:proofErr w:type="gramStart"/>
+      <w:r>
+        <w:rPr>
+          <w:color w:val="0070C0"/>
+          <w:lang w:val="en-US" w:eastAsia="fi-FI"/>
+        </w:rPr>
+        <w:t>app.listen</w:t>
+      </w:r>
+      <w:proofErr w:type="spellEnd"/>
+      <w:proofErr w:type="gramEnd"/>
+      <w:r>
+        <w:rPr>
+          <w:color w:val="0070C0"/>
+          <w:lang w:val="en-US" w:eastAsia="fi-FI"/>
+        </w:rPr>
+        <w:t>())</w:t>
       </w:r>
     </w:p>
     <w:p>
@@ -1311,6 +1554,7 @@
         </w:rPr>
         <w:t xml:space="preserve"> </w:t>
       </w:r>
+      <w:proofErr w:type="gramStart"/>
       <w:r>
         <w:rPr>
           <w:rFonts w:eastAsia="Times New Roman" w:cstheme="minorHAnsi"/>
@@ -1333,7 +1577,16 @@
           <w:color w:val="000000" w:themeColor="text1"/>
           <w:lang w:val="en-US" w:eastAsia="fi-FI"/>
         </w:rPr>
-        <w:t xml:space="preserve">) =&gt; { }  </w:t>
+        <w:t>)</w:t>
+      </w:r>
+      <w:proofErr w:type="gramEnd"/>
+      <w:r>
+        <w:rPr>
+          <w:rFonts w:eastAsia="Times New Roman" w:cstheme="minorHAnsi"/>
+          <w:color w:val="000000" w:themeColor="text1"/>
+          <w:lang w:val="en-US" w:eastAsia="fi-FI"/>
+        </w:rPr>
+        <w:t xml:space="preserve"> =&gt; { }  </w:t>
       </w:r>
       <w:r>
         <w:rPr>
@@ -1413,15 +1666,51 @@
           <w:color w:val="C00000"/>
           <w:lang w:val="en-US" w:eastAsia="fi-FI"/>
         </w:rPr>
-        <w:t xml:space="preserve"> using the .then( ) promise</w:t>
-      </w:r>
-      <w:r>
-        <w:rPr>
-          <w:rFonts w:eastAsia="Times New Roman" w:cstheme="minorHAnsi"/>
-          <w:color w:val="C00000"/>
-          <w:lang w:val="en-US" w:eastAsia="fi-FI"/>
-        </w:rPr>
-        <w:t xml:space="preserve"> that has been defined in the Knex library.</w:t>
+        <w:t xml:space="preserve"> using </w:t>
+      </w:r>
+      <w:proofErr w:type="gramStart"/>
+      <w:r>
+        <w:rPr>
+          <w:rFonts w:eastAsia="Times New Roman" w:cstheme="minorHAnsi"/>
+          <w:color w:val="C00000"/>
+          <w:lang w:val="en-US" w:eastAsia="fi-FI"/>
+        </w:rPr>
+        <w:t>the .then</w:t>
+      </w:r>
+      <w:proofErr w:type="gramEnd"/>
+      <w:r>
+        <w:rPr>
+          <w:rFonts w:eastAsia="Times New Roman" w:cstheme="minorHAnsi"/>
+          <w:color w:val="C00000"/>
+          <w:lang w:val="en-US" w:eastAsia="fi-FI"/>
+        </w:rPr>
+        <w:t>( ) promise</w:t>
+      </w:r>
+      <w:r>
+        <w:rPr>
+          <w:rFonts w:eastAsia="Times New Roman" w:cstheme="minorHAnsi"/>
+          <w:color w:val="C00000"/>
+          <w:lang w:val="en-US" w:eastAsia="fi-FI"/>
+        </w:rPr>
+        <w:t xml:space="preserve"> that has been defined in the </w:t>
+      </w:r>
+      <w:proofErr w:type="spellStart"/>
+      <w:r>
+        <w:rPr>
+          <w:rFonts w:eastAsia="Times New Roman" w:cstheme="minorHAnsi"/>
+          <w:color w:val="C00000"/>
+          <w:lang w:val="en-US" w:eastAsia="fi-FI"/>
+        </w:rPr>
+        <w:t>Knex</w:t>
+      </w:r>
+      <w:proofErr w:type="spellEnd"/>
+      <w:r>
+        <w:rPr>
+          <w:rFonts w:eastAsia="Times New Roman" w:cstheme="minorHAnsi"/>
+          <w:color w:val="C00000"/>
+          <w:lang w:val="en-US" w:eastAsia="fi-FI"/>
+        </w:rPr>
+        <w:t xml:space="preserve"> library.</w:t>
       </w:r>
     </w:p>
     <w:p>
@@ -1702,7 +1991,15 @@
           <w:rFonts w:eastAsia="Times New Roman" w:cstheme="minorHAnsi"/>
           <w:lang w:val="en-US" w:eastAsia="fi-FI"/>
         </w:rPr>
-        <w:t xml:space="preserve"> about </w:t>
+        <w:t xml:space="preserve"> </w:t>
+      </w:r>
+      <w:proofErr w:type="gramStart"/>
+      <w:r>
+        <w:rPr>
+          <w:rFonts w:eastAsia="Times New Roman" w:cstheme="minorHAnsi"/>
+          <w:lang w:val="en-US" w:eastAsia="fi-FI"/>
+        </w:rPr>
+        <w:t xml:space="preserve">about </w:t>
       </w:r>
       <w:r>
         <w:rPr>
@@ -1711,6 +2008,7 @@
         </w:rPr>
         <w:t>:</w:t>
       </w:r>
+      <w:proofErr w:type="gramEnd"/>
       <w:r>
         <w:rPr>
           <w:rFonts w:eastAsia="Times New Roman" w:cstheme="minorHAnsi"/>
@@ -1950,6 +2248,37 @@
     </w:p>
     <w:p>
       <w:pPr>
+        <w:pStyle w:val="ListParagraph"/>
+        <w:numPr>
+          <w:ilvl w:val="0"/>
+          <w:numId w:val="3"/>
+        </w:numPr>
+        <w:jc w:val="both"/>
+        <w:rPr>
+          <w:rFonts w:eastAsia="Times New Roman" w:cstheme="minorHAnsi"/>
+          <w:lang w:val="en-US" w:eastAsia="fi-FI"/>
+        </w:rPr>
+      </w:pPr>
+      <w:bookmarkStart w:id="0" w:name="_GoBack"/>
+      <w:bookmarkEnd w:id="0"/>
+      <w:r>
+        <w:rPr>
+          <w:rFonts w:eastAsia="Times New Roman" w:cstheme="minorHAnsi"/>
+          <w:lang w:val="en-US" w:eastAsia="fi-FI"/>
+        </w:rPr>
+        <w:lastRenderedPageBreak/>
+        <w:t>frontend</w:t>
+      </w:r>
+      <w:r>
+        <w:rPr>
+          <w:rFonts w:eastAsia="Times New Roman" w:cstheme="minorHAnsi"/>
+          <w:lang w:val="en-US" w:eastAsia="fi-FI"/>
+        </w:rPr>
+        <w:tab/>
+      </w:r>
+    </w:p>
+    <w:p>
+      <w:pPr>
         <w:ind w:left="360"/>
         <w:jc w:val="both"/>
         <w:rPr>
@@ -1962,15 +2291,37 @@
           <w:rFonts w:eastAsia="Times New Roman" w:cstheme="minorHAnsi"/>
           <w:lang w:val="en-US" w:eastAsia="fi-FI"/>
         </w:rPr>
-        <w:lastRenderedPageBreak/>
-        <w:t>Extra: Another code example, from Front-end</w:t>
-      </w:r>
-      <w:r>
-        <w:rPr>
-          <w:rFonts w:eastAsia="Times New Roman" w:cstheme="minorHAnsi"/>
-          <w:lang w:val="en-US" w:eastAsia="fi-FI"/>
-        </w:rPr>
-        <w:t xml:space="preserve">, how the Axios AJAX library executes the request, and sets the success and error handlers. When the AJAX response arrives from backend one of them will be executed.  </w:t>
+        <w:t>A</w:t>
+      </w:r>
+      <w:r>
+        <w:rPr>
+          <w:rFonts w:eastAsia="Times New Roman" w:cstheme="minorHAnsi"/>
+          <w:lang w:val="en-US" w:eastAsia="fi-FI"/>
+        </w:rPr>
+        <w:t>nother code example, from Front-end</w:t>
+      </w:r>
+      <w:r>
+        <w:rPr>
+          <w:rFonts w:eastAsia="Times New Roman" w:cstheme="minorHAnsi"/>
+          <w:lang w:val="en-US" w:eastAsia="fi-FI"/>
+        </w:rPr>
+        <w:t xml:space="preserve">, how the </w:t>
+      </w:r>
+      <w:proofErr w:type="spellStart"/>
+      <w:r>
+        <w:rPr>
+          <w:rFonts w:eastAsia="Times New Roman" w:cstheme="minorHAnsi"/>
+          <w:lang w:val="en-US" w:eastAsia="fi-FI"/>
+        </w:rPr>
+        <w:t>Axios</w:t>
+      </w:r>
+      <w:proofErr w:type="spellEnd"/>
+      <w:r>
+        <w:rPr>
+          <w:rFonts w:eastAsia="Times New Roman" w:cstheme="minorHAnsi"/>
+          <w:lang w:val="en-US" w:eastAsia="fi-FI"/>
+        </w:rPr>
+        <w:t xml:space="preserve"> AJAX library executes the request, and sets the success and error handlers. When the AJAX response arrives from backend one of them will be executed.  </w:t>
       </w:r>
     </w:p>
     <w:p>
@@ -1997,7 +2348,23 @@
           <w:rFonts w:ascii="Consolas" w:eastAsia="Times New Roman" w:hAnsi="Consolas" w:cstheme="minorHAnsi"/>
           <w:lang w:val="en-US" w:eastAsia="fi-FI"/>
         </w:rPr>
-        <w:t>const ajaxRequest = {</w:t>
+        <w:t xml:space="preserve">const </w:t>
+      </w:r>
+      <w:proofErr w:type="spellStart"/>
+      <w:r>
+        <w:rPr>
+          <w:rFonts w:ascii="Consolas" w:eastAsia="Times New Roman" w:hAnsi="Consolas" w:cstheme="minorHAnsi"/>
+          <w:lang w:val="en-US" w:eastAsia="fi-FI"/>
+        </w:rPr>
+        <w:t>ajaxRequest</w:t>
+      </w:r>
+      <w:proofErr w:type="spellEnd"/>
+      <w:r>
+        <w:rPr>
+          <w:rFonts w:ascii="Consolas" w:eastAsia="Times New Roman" w:hAnsi="Consolas" w:cstheme="minorHAnsi"/>
+          <w:lang w:val="en-US" w:eastAsia="fi-FI"/>
+        </w:rPr>
+        <w:t xml:space="preserve"> = {</w:t>
       </w:r>
     </w:p>
     <w:p>
@@ -2070,12 +2437,37 @@
           <w:lang w:val="en-US" w:eastAsia="fi-FI"/>
         </w:rPr>
       </w:pPr>
-      <w:r>
-        <w:rPr>
-          <w:rFonts w:ascii="Consolas" w:eastAsia="Times New Roman" w:hAnsi="Consolas" w:cstheme="minorHAnsi"/>
-          <w:lang w:val="en-US" w:eastAsia="fi-FI"/>
-        </w:rPr>
-        <w:t>axios(ajaxRequest)</w:t>
+      <w:proofErr w:type="spellStart"/>
+      <w:r>
+        <w:rPr>
+          <w:rFonts w:ascii="Consolas" w:eastAsia="Times New Roman" w:hAnsi="Consolas" w:cstheme="minorHAnsi"/>
+          <w:lang w:val="en-US" w:eastAsia="fi-FI"/>
+        </w:rPr>
+        <w:t>axios</w:t>
+      </w:r>
+      <w:proofErr w:type="spellEnd"/>
+      <w:r>
+        <w:rPr>
+          <w:rFonts w:ascii="Consolas" w:eastAsia="Times New Roman" w:hAnsi="Consolas" w:cstheme="minorHAnsi"/>
+          <w:lang w:val="en-US" w:eastAsia="fi-FI"/>
+        </w:rPr>
+        <w:t>(</w:t>
+      </w:r>
+      <w:proofErr w:type="spellStart"/>
+      <w:r>
+        <w:rPr>
+          <w:rFonts w:ascii="Consolas" w:eastAsia="Times New Roman" w:hAnsi="Consolas" w:cstheme="minorHAnsi"/>
+          <w:lang w:val="en-US" w:eastAsia="fi-FI"/>
+        </w:rPr>
+        <w:t>ajaxRequest</w:t>
+      </w:r>
+      <w:proofErr w:type="spellEnd"/>
+      <w:r>
+        <w:rPr>
+          <w:rFonts w:ascii="Consolas" w:eastAsia="Times New Roman" w:hAnsi="Consolas" w:cstheme="minorHAnsi"/>
+          <w:lang w:val="en-US" w:eastAsia="fi-FI"/>
+        </w:rPr>
+        <w:t>)</w:t>
       </w:r>
     </w:p>
     <w:p>
@@ -2093,7 +2485,23 @@
           <w:rFonts w:ascii="Consolas" w:eastAsia="Times New Roman" w:hAnsi="Consolas" w:cstheme="minorHAnsi"/>
           <w:lang w:val="en-US" w:eastAsia="fi-FI"/>
         </w:rPr>
-        <w:t xml:space="preserve">  .then(</w:t>
+        <w:t xml:space="preserve">  </w:t>
+      </w:r>
+      <w:proofErr w:type="gramStart"/>
+      <w:r>
+        <w:rPr>
+          <w:rFonts w:ascii="Consolas" w:eastAsia="Times New Roman" w:hAnsi="Consolas" w:cstheme="minorHAnsi"/>
+          <w:lang w:val="en-US" w:eastAsia="fi-FI"/>
+        </w:rPr>
+        <w:t>.then</w:t>
+      </w:r>
+      <w:proofErr w:type="gramEnd"/>
+      <w:r>
+        <w:rPr>
+          <w:rFonts w:ascii="Consolas" w:eastAsia="Times New Roman" w:hAnsi="Consolas" w:cstheme="minorHAnsi"/>
+          <w:lang w:val="en-US" w:eastAsia="fi-FI"/>
+        </w:rPr>
+        <w:t>(</w:t>
       </w:r>
       <w:r>
         <w:rPr>
@@ -2122,21 +2530,41 @@
         </w:rPr>
         <w:t xml:space="preserve">      </w:t>
       </w:r>
+      <w:proofErr w:type="spellStart"/>
       <w:r>
         <w:rPr>
           <w:rFonts w:ascii="Consolas" w:eastAsia="Times New Roman" w:hAnsi="Consolas" w:cstheme="minorHAnsi"/>
           <w:color w:val="00B050"/>
           <w:lang w:val="en-US" w:eastAsia="fi-FI"/>
         </w:rPr>
-        <w:t>doSomethingWithSuccesfullyReceivedData(</w:t>
-      </w:r>
+        <w:t>doSomethingWithSuccesfullyReceivedData</w:t>
+      </w:r>
+      <w:proofErr w:type="spellEnd"/>
       <w:r>
         <w:rPr>
           <w:rFonts w:ascii="Consolas" w:eastAsia="Times New Roman" w:hAnsi="Consolas" w:cstheme="minorHAnsi"/>
           <w:color w:val="00B050"/>
           <w:lang w:val="en-US" w:eastAsia="fi-FI"/>
         </w:rPr>
-        <w:t>response.data);</w:t>
+        <w:t>(</w:t>
+      </w:r>
+      <w:proofErr w:type="spellStart"/>
+      <w:r>
+        <w:rPr>
+          <w:rFonts w:ascii="Consolas" w:eastAsia="Times New Roman" w:hAnsi="Consolas" w:cstheme="minorHAnsi"/>
+          <w:color w:val="00B050"/>
+          <w:lang w:val="en-US" w:eastAsia="fi-FI"/>
+        </w:rPr>
+        <w:t>response.data</w:t>
+      </w:r>
+      <w:proofErr w:type="spellEnd"/>
+      <w:r>
+        <w:rPr>
+          <w:rFonts w:ascii="Consolas" w:eastAsia="Times New Roman" w:hAnsi="Consolas" w:cstheme="minorHAnsi"/>
+          <w:color w:val="00B050"/>
+          <w:lang w:val="en-US" w:eastAsia="fi-FI"/>
+        </w:rPr>
+        <w:t>);</w:t>
       </w:r>
     </w:p>
     <w:p>
@@ -2179,7 +2607,23 @@
           <w:rFonts w:ascii="Consolas" w:eastAsia="Times New Roman" w:hAnsi="Consolas" w:cstheme="minorHAnsi"/>
           <w:lang w:val="en-US" w:eastAsia="fi-FI"/>
         </w:rPr>
-        <w:t xml:space="preserve">  .catch(</w:t>
+        <w:t xml:space="preserve">  </w:t>
+      </w:r>
+      <w:proofErr w:type="gramStart"/>
+      <w:r>
+        <w:rPr>
+          <w:rFonts w:ascii="Consolas" w:eastAsia="Times New Roman" w:hAnsi="Consolas" w:cstheme="minorHAnsi"/>
+          <w:lang w:val="en-US" w:eastAsia="fi-FI"/>
+        </w:rPr>
+        <w:t>.catch</w:t>
+      </w:r>
+      <w:proofErr w:type="gramEnd"/>
+      <w:r>
+        <w:rPr>
+          <w:rFonts w:ascii="Consolas" w:eastAsia="Times New Roman" w:hAnsi="Consolas" w:cstheme="minorHAnsi"/>
+          <w:lang w:val="en-US" w:eastAsia="fi-FI"/>
+        </w:rPr>
+        <w:t>(</w:t>
       </w:r>
       <w:r>
         <w:rPr>
@@ -2206,7 +2650,27 @@
           <w:color w:val="FF0000"/>
           <w:lang w:val="en-US" w:eastAsia="fi-FI"/>
         </w:rPr>
-        <w:t xml:space="preserve">      console.error("Error: " + error);</w:t>
+        <w:t xml:space="preserve">      </w:t>
+      </w:r>
+      <w:proofErr w:type="spellStart"/>
+      <w:proofErr w:type="gramStart"/>
+      <w:r>
+        <w:rPr>
+          <w:rFonts w:ascii="Consolas" w:eastAsia="Times New Roman" w:hAnsi="Consolas" w:cstheme="minorHAnsi"/>
+          <w:color w:val="FF0000"/>
+          <w:lang w:val="en-US" w:eastAsia="fi-FI"/>
+        </w:rPr>
+        <w:t>console.error</w:t>
+      </w:r>
+      <w:proofErr w:type="spellEnd"/>
+      <w:proofErr w:type="gramEnd"/>
+      <w:r>
+        <w:rPr>
+          <w:rFonts w:ascii="Consolas" w:eastAsia="Times New Roman" w:hAnsi="Consolas" w:cstheme="minorHAnsi"/>
+          <w:color w:val="FF0000"/>
+          <w:lang w:val="en-US" w:eastAsia="fi-FI"/>
+        </w:rPr>
+        <w:t>("Error: " + error);</w:t>
       </w:r>
     </w:p>
     <w:p>
@@ -2225,39 +2689,25 @@
           <w:color w:val="FF0000"/>
           <w:lang w:val="en-US" w:eastAsia="fi-FI"/>
         </w:rPr>
-        <w:t xml:space="preserve">      d</w:t>
-      </w:r>
+        <w:t xml:space="preserve">      </w:t>
+      </w:r>
+      <w:proofErr w:type="spellStart"/>
       <w:r>
         <w:rPr>
           <w:rFonts w:ascii="Consolas" w:eastAsia="Times New Roman" w:hAnsi="Consolas" w:cstheme="minorHAnsi"/>
           <w:color w:val="FF0000"/>
           <w:lang w:val="en-US" w:eastAsia="fi-FI"/>
         </w:rPr>
-        <w:t>oSomethingElseWithTheErrorObject</w:t>
-      </w:r>
+        <w:t>doSomethingElseWithTheErrorObject</w:t>
+      </w:r>
+      <w:proofErr w:type="spellEnd"/>
       <w:r>
         <w:rPr>
           <w:rFonts w:ascii="Consolas" w:eastAsia="Times New Roman" w:hAnsi="Consolas" w:cstheme="minorHAnsi"/>
           <w:color w:val="FF0000"/>
           <w:lang w:val="en-US" w:eastAsia="fi-FI"/>
         </w:rPr>
-        <w:t>(</w:t>
-      </w:r>
-      <w:r>
-        <w:rPr>
-          <w:rFonts w:ascii="Consolas" w:eastAsia="Times New Roman" w:hAnsi="Consolas" w:cstheme="minorHAnsi"/>
-          <w:color w:val="FF0000"/>
-          <w:lang w:val="en-US" w:eastAsia="fi-FI"/>
-        </w:rPr>
-        <w:t>error</w:t>
-      </w:r>
-      <w:r>
-        <w:rPr>
-          <w:rFonts w:ascii="Consolas" w:eastAsia="Times New Roman" w:hAnsi="Consolas" w:cstheme="minorHAnsi"/>
-          <w:color w:val="FF0000"/>
-          <w:lang w:val="en-US" w:eastAsia="fi-FI"/>
-        </w:rPr>
-        <w:t>);</w:t>
+        <w:t>(error);</w:t>
       </w:r>
     </w:p>
     <w:p>
@@ -2340,7 +2790,7 @@
 </file>
 
 <file path=word/numbering.xml><?xml version="1.0" encoding="utf-8"?>
-<w:numbering xmlns:wpc="http://schemas.microsoft.com/office/word/2010/wordprocessingCanvas" xmlns:cx="http://schemas.microsoft.com/office/drawing/2014/chartex" xmlns:cx1="http://schemas.microsoft.com/office/drawing/2015/9/8/chartex" xmlns:cx2="http://schemas.microsoft.com/office/drawing/2015/10/21/chartex" xmlns:cx3="http://schemas.microsoft.com/office/drawing/2016/5/9/chartex" xmlns:cx4="http://schemas.microsoft.com/office/drawing/2016/5/10/chartex" xmlns:cx5="http://schemas.microsoft.com/office/drawing/2016/5/11/chartex" xmlns:cx6="http://schemas.microsoft.com/office/drawing/2016/5/12/chartex" xmlns:cx7="http://schemas.microsoft.com/office/drawing/2016/5/13/chartex" xmlns:cx8="http://schemas.microsoft.com/office/drawing/2016/5/14/chartex" xmlns:mc="http://schemas.openxmlformats.org/markup-compatibility/2006" xmlns:aink="http://schemas.microsoft.com/office/drawing/2016/ink" xmlns:am3d="http://schemas.microsoft.com/office/drawing/2017/model3d" xmlns:o="urn:schemas-microsoft-com:office:office" xmlns:r="http://schemas.openxmlformats.org/officeDocument/2006/relationships" xmlns:m="http://schemas.openxmlformats.org/officeDocument/2006/math" xmlns:v="urn:schemas-microsoft-com:vml" xmlns:wp14="http://schemas.microsoft.com/office/word/2010/wordprocessingDrawing" xmlns:wp="http://schemas.openxmlformats.org/drawingml/2006/wordprocessingDrawing" xmlns:w10="urn:schemas-microsoft-com:office:word" xmlns:w="http://schemas.openxmlformats.org/wordprocessingml/2006/main" xmlns:w14="http://schemas.microsoft.com/office/word/2010/wordml" xmlns:w15="http://schemas.microsoft.com/office/word/2012/wordml" xmlns:w16cex="http://schemas.microsoft.com/office/word/2018/wordml/cex" xmlns:w16cid="http://schemas.microsoft.com/office/word/2016/wordml/cid" xmlns:w16="http://schemas.microsoft.com/office/word/2018/wordml" xmlns:w16se="http://schemas.microsoft.com/office/word/2015/wordml/symex" xmlns:wpg="http://schemas.microsoft.com/office/word/2010/wordprocessingGroup" xmlns:wpi="http://schemas.microsoft.com/office/word/2010/wordprocessingInk" xmlns:wne="http://schemas.microsoft.com/office/word/2006/wordml" xmlns:wps="http://schemas.microsoft.com/office/word/2010/wordprocessingShape" mc:Ignorable="w14 w15 w16se w16cid w16 w16cex wp14">
+<w:numbering xmlns:wpc="http://schemas.microsoft.com/office/word/2010/wordprocessingCanvas" xmlns:cx="http://schemas.microsoft.com/office/drawing/2014/chartex" xmlns:cx1="http://schemas.microsoft.com/office/drawing/2015/9/8/chartex" xmlns:cx2="http://schemas.microsoft.com/office/drawing/2015/10/21/chartex" xmlns:cx3="http://schemas.microsoft.com/office/drawing/2016/5/9/chartex" xmlns:cx4="http://schemas.microsoft.com/office/drawing/2016/5/10/chartex" xmlns:cx5="http://schemas.microsoft.com/office/drawing/2016/5/11/chartex" xmlns:cx6="http://schemas.microsoft.com/office/drawing/2016/5/12/chartex" xmlns:cx7="http://schemas.microsoft.com/office/drawing/2016/5/13/chartex" xmlns:cx8="http://schemas.microsoft.com/office/drawing/2016/5/14/chartex" xmlns:mc="http://schemas.openxmlformats.org/markup-compatibility/2006" xmlns:aink="http://schemas.microsoft.com/office/drawing/2016/ink" xmlns:am3d="http://schemas.microsoft.com/office/drawing/2017/model3d" xmlns:o="urn:schemas-microsoft-com:office:office" xmlns:r="http://schemas.openxmlformats.org/officeDocument/2006/relationships" xmlns:m="http://schemas.openxmlformats.org/officeDocument/2006/math" xmlns:v="urn:schemas-microsoft-com:vml" xmlns:wp14="http://schemas.microsoft.com/office/word/2010/wordprocessingDrawing" xmlns:wp="http://schemas.openxmlformats.org/drawingml/2006/wordprocessingDrawing" xmlns:w10="urn:schemas-microsoft-com:office:word" xmlns:w="http://schemas.openxmlformats.org/wordprocessingml/2006/main" xmlns:w14="http://schemas.microsoft.com/office/word/2010/wordml" xmlns:w15="http://schemas.microsoft.com/office/word/2012/wordml" xmlns:w16cid="http://schemas.microsoft.com/office/word/2016/wordml/cid" xmlns:w16se="http://schemas.microsoft.com/office/word/2015/wordml/symex" xmlns:wpg="http://schemas.microsoft.com/office/word/2010/wordprocessingGroup" xmlns:wpi="http://schemas.microsoft.com/office/word/2010/wordprocessingInk" xmlns:wne="http://schemas.microsoft.com/office/word/2006/wordml" xmlns:wps="http://schemas.microsoft.com/office/word/2010/wordprocessingShape" mc:Ignorable="w14 w15 w16se w16cid wp14">
   <w:abstractNum w:abstractNumId="0" w15:restartNumberingAfterBreak="0">
     <w:nsid w:val="28477896"/>
     <w:multiLevelType w:val="hybridMultilevel"/>
@@ -2567,17 +3017,109 @@
       </w:rPr>
     </w:lvl>
   </w:abstractNum>
+  <w:abstractNum w:abstractNumId="2" w15:restartNumberingAfterBreak="0">
+    <w:nsid w:val="63EA5A07"/>
+    <w:multiLevelType w:val="hybridMultilevel"/>
+    <w:tmpl w:val="1CEAC7D8"/>
+    <w:lvl w:ilvl="0" w:tplc="040B000F">
+      <w:start w:val="1"/>
+      <w:numFmt w:val="decimal"/>
+      <w:lvlText w:val="%1."/>
+      <w:lvlJc w:val="left"/>
+      <w:pPr>
+        <w:ind w:left="720" w:hanging="360"/>
+      </w:pPr>
+      <w:rPr>
+        <w:rFonts w:hint="default"/>
+      </w:rPr>
+    </w:lvl>
+    <w:lvl w:ilvl="1" w:tplc="040B000F">
+      <w:start w:val="1"/>
+      <w:numFmt w:val="decimal"/>
+      <w:lvlText w:val="%2."/>
+      <w:lvlJc w:val="left"/>
+      <w:pPr>
+        <w:ind w:left="1440" w:hanging="360"/>
+      </w:pPr>
+    </w:lvl>
+    <w:lvl w:ilvl="2" w:tplc="040B001B" w:tentative="1">
+      <w:start w:val="1"/>
+      <w:numFmt w:val="lowerRoman"/>
+      <w:lvlText w:val="%3."/>
+      <w:lvlJc w:val="right"/>
+      <w:pPr>
+        <w:ind w:left="2160" w:hanging="180"/>
+      </w:pPr>
+    </w:lvl>
+    <w:lvl w:ilvl="3" w:tplc="040B000F" w:tentative="1">
+      <w:start w:val="1"/>
+      <w:numFmt w:val="decimal"/>
+      <w:lvlText w:val="%4."/>
+      <w:lvlJc w:val="left"/>
+      <w:pPr>
+        <w:ind w:left="2880" w:hanging="360"/>
+      </w:pPr>
+    </w:lvl>
+    <w:lvl w:ilvl="4" w:tplc="040B0019" w:tentative="1">
+      <w:start w:val="1"/>
+      <w:numFmt w:val="lowerLetter"/>
+      <w:lvlText w:val="%5."/>
+      <w:lvlJc w:val="left"/>
+      <w:pPr>
+        <w:ind w:left="3600" w:hanging="360"/>
+      </w:pPr>
+    </w:lvl>
+    <w:lvl w:ilvl="5" w:tplc="040B001B" w:tentative="1">
+      <w:start w:val="1"/>
+      <w:numFmt w:val="lowerRoman"/>
+      <w:lvlText w:val="%6."/>
+      <w:lvlJc w:val="right"/>
+      <w:pPr>
+        <w:ind w:left="4320" w:hanging="180"/>
+      </w:pPr>
+    </w:lvl>
+    <w:lvl w:ilvl="6" w:tplc="040B000F" w:tentative="1">
+      <w:start w:val="1"/>
+      <w:numFmt w:val="decimal"/>
+      <w:lvlText w:val="%7."/>
+      <w:lvlJc w:val="left"/>
+      <w:pPr>
+        <w:ind w:left="5040" w:hanging="360"/>
+      </w:pPr>
+    </w:lvl>
+    <w:lvl w:ilvl="7" w:tplc="040B0019" w:tentative="1">
+      <w:start w:val="1"/>
+      <w:numFmt w:val="lowerLetter"/>
+      <w:lvlText w:val="%8."/>
+      <w:lvlJc w:val="left"/>
+      <w:pPr>
+        <w:ind w:left="5760" w:hanging="360"/>
+      </w:pPr>
+    </w:lvl>
+    <w:lvl w:ilvl="8" w:tplc="040B001B" w:tentative="1">
+      <w:start w:val="1"/>
+      <w:numFmt w:val="lowerRoman"/>
+      <w:lvlText w:val="%9."/>
+      <w:lvlJc w:val="right"/>
+      <w:pPr>
+        <w:ind w:left="6480" w:hanging="180"/>
+      </w:pPr>
+    </w:lvl>
+  </w:abstractNum>
   <w:num w:numId="1">
     <w:abstractNumId w:val="1"/>
   </w:num>
   <w:num w:numId="2">
     <w:abstractNumId w:val="0"/>
   </w:num>
+  <w:num w:numId="3">
+    <w:abstractNumId w:val="2"/>
+  </w:num>
 </w:numbering>
 </file>
 
 <file path=word/styles.xml><?xml version="1.0" encoding="utf-8"?>
-<w:styles xmlns:mc="http://schemas.openxmlformats.org/markup-compatibility/2006" xmlns:r="http://schemas.openxmlformats.org/officeDocument/2006/relationships" xmlns:w="http://schemas.openxmlformats.org/wordprocessingml/2006/main" xmlns:w14="http://schemas.microsoft.com/office/word/2010/wordml" xmlns:w15="http://schemas.microsoft.com/office/word/2012/wordml" xmlns:w16cex="http://schemas.microsoft.com/office/word/2018/wordml/cex" xmlns:w16cid="http://schemas.microsoft.com/office/word/2016/wordml/cid" xmlns:w16="http://schemas.microsoft.com/office/word/2018/wordml" xmlns:w16se="http://schemas.microsoft.com/office/word/2015/wordml/symex" mc:Ignorable="w14 w15 w16se w16cid w16 w16cex">
+<w:styles xmlns:mc="http://schemas.openxmlformats.org/markup-compatibility/2006" xmlns:r="http://schemas.openxmlformats.org/officeDocument/2006/relationships" xmlns:w="http://schemas.openxmlformats.org/wordprocessingml/2006/main" xmlns:w14="http://schemas.microsoft.com/office/word/2010/wordml" xmlns:w15="http://schemas.microsoft.com/office/word/2012/wordml" xmlns:w16cid="http://schemas.microsoft.com/office/word/2016/wordml/cid" xmlns:w16se="http://schemas.microsoft.com/office/word/2015/wordml/symex" mc:Ignorable="w14 w15 w16se w16cid">
   <w:docDefaults>
     <w:rPrDefault>
       <w:rPr>
@@ -2593,7 +3135,7 @@
       </w:pPr>
     </w:pPrDefault>
   </w:docDefaults>
-  <w:latentStyles w:defLockedState="0" w:defUIPriority="99" w:defSemiHidden="0" w:defUnhideWhenUsed="0" w:defQFormat="0" w:count="376">
+  <w:latentStyles w:defLockedState="0" w:defUIPriority="99" w:defSemiHidden="0" w:defUnhideWhenUsed="0" w:defQFormat="0" w:count="375">
     <w:lsdException w:name="Normal" w:uiPriority="0" w:qFormat="1"/>
     <w:lsdException w:name="heading 1" w:uiPriority="9" w:qFormat="1"/>
     <w:lsdException w:name="heading 2" w:semiHidden="1" w:uiPriority="9" w:unhideWhenUsed="1" w:qFormat="1"/>
@@ -2969,7 +3511,6 @@
     <w:lsdException w:name="Smart Hyperlink" w:semiHidden="1" w:unhideWhenUsed="1"/>
     <w:lsdException w:name="Hashtag" w:semiHidden="1" w:unhideWhenUsed="1"/>
     <w:lsdException w:name="Unresolved Mention" w:semiHidden="1" w:unhideWhenUsed="1"/>
-    <w:lsdException w:name="Smart Link" w:semiHidden="1" w:unhideWhenUsed="1"/>
   </w:latentStyles>
   <w:style w:type="paragraph" w:default="1" w:styleId="Normal">
     <w:name w:val="Normal"/>

</xml_diff>